<commit_message>
actualizacino del documento justificacion
</commit_message>
<xml_diff>
--- a/Documento/Justificaciones.docx
+++ b/Documento/Justificaciones.docx
@@ -13,6 +13,7 @@
           <w:color w:val="0070C0"/>
           <w:sz w:val="40"/>
           <w:szCs w:val="40"/>
+          <w:lang w:val="es-MX"/>
         </w:rPr>
       </w:pPr>
       <w:r>
@@ -23,35 +24,125 @@
           <w:color w:val="0070C0"/>
           <w:sz w:val="40"/>
           <w:szCs w:val="40"/>
-        </w:rPr>
-        <w:t>Estructura y campos</w:t>
-      </w:r>
-      <w:r>
-        <w:rPr>
-          <w:rFonts w:ascii="Arial" w:hAnsi="Arial" w:cs="Arial"/>
-          <w:b/>
-          <w:bCs/>
-          <w:color w:val="0070C0"/>
-          <w:sz w:val="40"/>
-          <w:szCs w:val="40"/>
-        </w:rPr>
-        <w:t>:</w:t>
+          <w:lang w:val="es-MX"/>
+        </w:rPr>
+        <w:t>Estructura y campos:</w:t>
       </w:r>
     </w:p>
     <w:p>
       <w:pPr>
+        <w:pStyle w:val="Prrafodelista"/>
+        <w:numPr>
+          <w:ilvl w:val="0"/>
+          <w:numId w:val="7"/>
+        </w:numPr>
         <w:spacing w:line="240" w:lineRule="auto"/>
         <w:jc w:val="both"/>
         <w:rPr>
           <w:rFonts w:ascii="Arial" w:hAnsi="Arial" w:cs="Arial"/>
-          <w:b/>
-          <w:bCs/>
-          <w:color w:val="4472C4" w:themeColor="accent1"/>
-          <w:sz w:val="24"/>
-          <w:szCs w:val="24"/>
-          <w:lang w:val="es-MX"/>
-        </w:rPr>
-      </w:pPr>
+          <w:sz w:val="24"/>
+          <w:szCs w:val="24"/>
+          <w:lang w:val="es-MX"/>
+        </w:rPr>
+      </w:pPr>
+      <w:r>
+        <w:rPr>
+          <w:rFonts w:ascii="Arial" w:hAnsi="Arial" w:cs="Arial"/>
+          <w:sz w:val="24"/>
+          <w:szCs w:val="24"/>
+          <w:lang w:val="es-MX"/>
+        </w:rPr>
+        <w:t>Dentro de la estructura de Personas, en el campo de tipo de documento</w:t>
+      </w:r>
+      <w:r>
+        <w:rPr>
+          <w:rFonts w:ascii="Arial" w:hAnsi="Arial" w:cs="Arial"/>
+          <w:sz w:val="24"/>
+          <w:szCs w:val="24"/>
+          <w:lang w:val="es-MX"/>
+        </w:rPr>
+        <w:t>,</w:t>
+      </w:r>
+      <w:r>
+        <w:rPr>
+          <w:rFonts w:ascii="Arial" w:hAnsi="Arial" w:cs="Arial"/>
+          <w:sz w:val="24"/>
+          <w:szCs w:val="24"/>
+          <w:lang w:val="es-MX"/>
+        </w:rPr>
+        <w:t xml:space="preserve"> género</w:t>
+      </w:r>
+      <w:r>
+        <w:rPr>
+          <w:rFonts w:ascii="Arial" w:hAnsi="Arial" w:cs="Arial"/>
+          <w:sz w:val="24"/>
+          <w:szCs w:val="24"/>
+          <w:lang w:val="es-MX"/>
+        </w:rPr>
+        <w:t xml:space="preserve"> y tipo que se encuentra dentro de </w:t>
+      </w:r>
+      <w:proofErr w:type="spellStart"/>
+      <w:r>
+        <w:rPr>
+          <w:rFonts w:ascii="Arial" w:hAnsi="Arial" w:cs="Arial"/>
+          <w:sz w:val="24"/>
+          <w:szCs w:val="24"/>
+          <w:lang w:val="es-MX"/>
+        </w:rPr>
+        <w:t>eps</w:t>
+      </w:r>
+      <w:proofErr w:type="spellEnd"/>
+      <w:r>
+        <w:rPr>
+          <w:rFonts w:ascii="Arial" w:hAnsi="Arial" w:cs="Arial"/>
+          <w:sz w:val="24"/>
+          <w:szCs w:val="24"/>
+          <w:lang w:val="es-MX"/>
+        </w:rPr>
+        <w:t xml:space="preserve">, se utilizó un </w:t>
+      </w:r>
+      <w:proofErr w:type="spellStart"/>
+      <w:r>
+        <w:rPr>
+          <w:rFonts w:ascii="Arial" w:hAnsi="Arial" w:cs="Arial"/>
+          <w:b/>
+          <w:bCs/>
+          <w:sz w:val="24"/>
+          <w:szCs w:val="24"/>
+          <w:lang w:val="es-MX"/>
+        </w:rPr>
+        <w:t>enum</w:t>
+      </w:r>
+      <w:proofErr w:type="spellEnd"/>
+      <w:r>
+        <w:rPr>
+          <w:rFonts w:ascii="Arial" w:hAnsi="Arial" w:cs="Arial"/>
+          <w:sz w:val="24"/>
+          <w:szCs w:val="24"/>
+          <w:lang w:val="es-MX"/>
+        </w:rPr>
+        <w:t xml:space="preserve"> con el fin de que al registrar un usuario solo acepte </w:t>
+      </w:r>
+      <w:proofErr w:type="gramStart"/>
+      <w:r>
+        <w:rPr>
+          <w:rFonts w:ascii="Arial" w:hAnsi="Arial" w:cs="Arial"/>
+          <w:sz w:val="24"/>
+          <w:szCs w:val="24"/>
+          <w:lang w:val="es-MX"/>
+        </w:rPr>
+        <w:t>uno</w:t>
+      </w:r>
+      <w:proofErr w:type="gramEnd"/>
+      <w:r>
+        <w:rPr>
+          <w:rFonts w:ascii="Arial" w:hAnsi="Arial" w:cs="Arial"/>
+          <w:sz w:val="24"/>
+          <w:szCs w:val="24"/>
+          <w:lang w:val="es-MX"/>
+        </w:rPr>
+        <w:t xml:space="preserve"> de las opciones que se presentan para este campo.</w:t>
+      </w:r>
     </w:p>
     <w:p>
       <w:pPr>
@@ -111,8 +202,27 @@
           <w:szCs w:val="24"/>
           <w:lang w:val="es-MX"/>
         </w:rPr>
-        <w:t xml:space="preserve"> Se manejo de tipo </w:t>
-      </w:r>
+        <w:t xml:space="preserve"> Se manej</w:t>
+      </w:r>
+      <w:r>
+        <w:rPr>
+          <w:rFonts w:ascii="Arial" w:hAnsi="Arial" w:cs="Arial"/>
+          <w:sz w:val="24"/>
+          <w:szCs w:val="24"/>
+          <w:lang w:val="es-MX"/>
+        </w:rPr>
+        <w:t>ó</w:t>
+      </w:r>
+      <w:r>
+        <w:rPr>
+          <w:rFonts w:ascii="Arial" w:hAnsi="Arial" w:cs="Arial"/>
+          <w:sz w:val="24"/>
+          <w:szCs w:val="24"/>
+          <w:lang w:val="es-MX"/>
+        </w:rPr>
+        <w:t xml:space="preserve"> de tipo </w:t>
+      </w:r>
+      <w:proofErr w:type="spellStart"/>
       <w:r>
         <w:rPr>
           <w:rFonts w:ascii="Arial" w:hAnsi="Arial" w:cs="Arial"/>
@@ -135,6 +245,7 @@
         </w:rPr>
         <w:t>tring</w:t>
       </w:r>
+      <w:proofErr w:type="spellEnd"/>
       <w:r>
         <w:rPr>
           <w:rFonts w:ascii="Arial" w:hAnsi="Arial" w:cs="Arial"/>
@@ -173,7 +284,6 @@
       </w:r>
       <w:r>
         <w:rPr>
-          <w:rStyle w:val="ListParagraph"/>
           <w:rFonts w:ascii="Arial" w:hAnsi="Arial" w:cs="Arial"/>
           <w:sz w:val="24"/>
           <w:szCs w:val="24"/>
@@ -370,8 +480,27 @@
           <w:szCs w:val="24"/>
           <w:lang w:val="es-MX"/>
         </w:rPr>
-        <w:t xml:space="preserve"> Se manejo como un </w:t>
-      </w:r>
+        <w:t xml:space="preserve"> Se manej</w:t>
+      </w:r>
+      <w:r>
+        <w:rPr>
+          <w:rFonts w:ascii="Arial" w:hAnsi="Arial" w:cs="Arial"/>
+          <w:sz w:val="24"/>
+          <w:szCs w:val="24"/>
+          <w:lang w:val="es-MX"/>
+        </w:rPr>
+        <w:t>ó</w:t>
+      </w:r>
+      <w:r>
+        <w:rPr>
+          <w:rFonts w:ascii="Arial" w:hAnsi="Arial" w:cs="Arial"/>
+          <w:sz w:val="24"/>
+          <w:szCs w:val="24"/>
+          <w:lang w:val="es-MX"/>
+        </w:rPr>
+        <w:t xml:space="preserve"> como un </w:t>
+      </w:r>
+      <w:proofErr w:type="spellStart"/>
       <w:r>
         <w:rPr>
           <w:rFonts w:ascii="Arial" w:hAnsi="Arial" w:cs="Arial"/>
@@ -394,6 +523,7 @@
         </w:rPr>
         <w:t>tring</w:t>
       </w:r>
+      <w:proofErr w:type="spellEnd"/>
       <w:r>
         <w:rPr>
           <w:rFonts w:ascii="Arial" w:hAnsi="Arial" w:cs="Arial"/>
@@ -451,8 +581,27 @@
           <w:szCs w:val="24"/>
           <w:lang w:val="es-MX"/>
         </w:rPr>
-        <w:t xml:space="preserve">Se manejo de tipo </w:t>
-      </w:r>
+        <w:t>Se manej</w:t>
+      </w:r>
+      <w:r>
+        <w:rPr>
+          <w:rFonts w:ascii="Arial" w:hAnsi="Arial" w:cs="Arial"/>
+          <w:sz w:val="24"/>
+          <w:szCs w:val="24"/>
+          <w:lang w:val="es-MX"/>
+        </w:rPr>
+        <w:t>ó</w:t>
+      </w:r>
+      <w:r>
+        <w:rPr>
+          <w:rFonts w:ascii="Arial" w:hAnsi="Arial" w:cs="Arial"/>
+          <w:sz w:val="24"/>
+          <w:szCs w:val="24"/>
+          <w:lang w:val="es-MX"/>
+        </w:rPr>
+        <w:t xml:space="preserve"> de tipo </w:t>
+      </w:r>
+      <w:proofErr w:type="spellStart"/>
       <w:r>
         <w:rPr>
           <w:rFonts w:ascii="Arial" w:hAnsi="Arial" w:cs="Arial"/>
@@ -475,6 +624,7 @@
         </w:rPr>
         <w:t>umber</w:t>
       </w:r>
+      <w:proofErr w:type="spellEnd"/>
       <w:r>
         <w:rPr>
           <w:rFonts w:ascii="Arial" w:hAnsi="Arial" w:cs="Arial"/>
@@ -550,8 +700,27 @@
           <w:szCs w:val="24"/>
           <w:lang w:val="es-MX"/>
         </w:rPr>
-        <w:t xml:space="preserve"> Se manejo como un </w:t>
-      </w:r>
+        <w:t xml:space="preserve"> Se manej</w:t>
+      </w:r>
+      <w:r>
+        <w:rPr>
+          <w:rFonts w:ascii="Arial" w:hAnsi="Arial" w:cs="Arial"/>
+          <w:sz w:val="24"/>
+          <w:szCs w:val="24"/>
+          <w:lang w:val="es-MX"/>
+        </w:rPr>
+        <w:t>ó</w:t>
+      </w:r>
+      <w:r>
+        <w:rPr>
+          <w:rFonts w:ascii="Arial" w:hAnsi="Arial" w:cs="Arial"/>
+          <w:sz w:val="24"/>
+          <w:szCs w:val="24"/>
+          <w:lang w:val="es-MX"/>
+        </w:rPr>
+        <w:t xml:space="preserve"> como un </w:t>
+      </w:r>
+      <w:proofErr w:type="spellStart"/>
       <w:r>
         <w:rPr>
           <w:rFonts w:ascii="Arial" w:hAnsi="Arial" w:cs="Arial"/>
@@ -563,6 +732,7 @@
         </w:rPr>
         <w:t>ObjectId</w:t>
       </w:r>
+      <w:proofErr w:type="spellEnd"/>
       <w:r>
         <w:rPr>
           <w:rFonts w:ascii="Arial" w:hAnsi="Arial" w:cs="Arial"/>
@@ -640,8 +810,27 @@
           <w:szCs w:val="24"/>
           <w:lang w:val="es-MX"/>
         </w:rPr>
-        <w:t xml:space="preserve"> Se manejo de tipo </w:t>
-      </w:r>
+        <w:t xml:space="preserve"> Se manej</w:t>
+      </w:r>
+      <w:r>
+        <w:rPr>
+          <w:rFonts w:ascii="Arial" w:hAnsi="Arial" w:cs="Arial"/>
+          <w:sz w:val="24"/>
+          <w:szCs w:val="24"/>
+          <w:lang w:val="es-MX"/>
+        </w:rPr>
+        <w:t>ó</w:t>
+      </w:r>
+      <w:r>
+        <w:rPr>
+          <w:rFonts w:ascii="Arial" w:hAnsi="Arial" w:cs="Arial"/>
+          <w:sz w:val="24"/>
+          <w:szCs w:val="24"/>
+          <w:lang w:val="es-MX"/>
+        </w:rPr>
+        <w:t xml:space="preserve"> de tipo </w:t>
+      </w:r>
+      <w:proofErr w:type="spellStart"/>
       <w:r>
         <w:rPr>
           <w:rFonts w:ascii="Arial" w:hAnsi="Arial" w:cs="Arial"/>
@@ -664,6 +853,7 @@
         </w:rPr>
         <w:t>tring</w:t>
       </w:r>
+      <w:proofErr w:type="spellEnd"/>
       <w:r>
         <w:rPr>
           <w:rFonts w:ascii="Arial" w:hAnsi="Arial" w:cs="Arial"/>
@@ -716,7 +906,43 @@
           <w:szCs w:val="24"/>
           <w:lang w:val="es-MX"/>
         </w:rPr>
-        <w:t xml:space="preserve"> de la persona, estos pueden ser: “Masculino”, “Femenino”.</w:t>
+        <w:t xml:space="preserve"> de la persona, estos pueden ser: “</w:t>
+      </w:r>
+      <w:r>
+        <w:rPr>
+          <w:rFonts w:ascii="Arial" w:hAnsi="Arial" w:cs="Arial"/>
+          <w:sz w:val="24"/>
+          <w:szCs w:val="24"/>
+          <w:lang w:val="es-MX"/>
+        </w:rPr>
+        <w:t>Hombre</w:t>
+      </w:r>
+      <w:r>
+        <w:rPr>
+          <w:rFonts w:ascii="Arial" w:hAnsi="Arial" w:cs="Arial"/>
+          <w:sz w:val="24"/>
+          <w:szCs w:val="24"/>
+          <w:lang w:val="es-MX"/>
+        </w:rPr>
+        <w:t>”, “</w:t>
+      </w:r>
+      <w:r>
+        <w:rPr>
+          <w:rFonts w:ascii="Arial" w:hAnsi="Arial" w:cs="Arial"/>
+          <w:sz w:val="24"/>
+          <w:szCs w:val="24"/>
+          <w:lang w:val="es-MX"/>
+        </w:rPr>
+        <w:t>Mujer</w:t>
+      </w:r>
+      <w:r>
+        <w:rPr>
+          <w:rFonts w:ascii="Arial" w:hAnsi="Arial" w:cs="Arial"/>
+          <w:sz w:val="24"/>
+          <w:szCs w:val="24"/>
+          <w:lang w:val="es-MX"/>
+        </w:rPr>
+        <w:t>”.</w:t>
       </w:r>
     </w:p>
     <w:p>
@@ -748,8 +974,27 @@
           <w:szCs w:val="24"/>
           <w:lang w:val="es-MX"/>
         </w:rPr>
-        <w:t xml:space="preserve"> Se manejo de tipo </w:t>
-      </w:r>
+        <w:t xml:space="preserve"> Se manej</w:t>
+      </w:r>
+      <w:r>
+        <w:rPr>
+          <w:rFonts w:ascii="Arial" w:hAnsi="Arial" w:cs="Arial"/>
+          <w:sz w:val="24"/>
+          <w:szCs w:val="24"/>
+          <w:lang w:val="es-MX"/>
+        </w:rPr>
+        <w:t>ó</w:t>
+      </w:r>
+      <w:r>
+        <w:rPr>
+          <w:rFonts w:ascii="Arial" w:hAnsi="Arial" w:cs="Arial"/>
+          <w:sz w:val="24"/>
+          <w:szCs w:val="24"/>
+          <w:lang w:val="es-MX"/>
+        </w:rPr>
+        <w:t xml:space="preserve"> de tipo </w:t>
+      </w:r>
+      <w:proofErr w:type="spellStart"/>
       <w:r>
         <w:rPr>
           <w:rFonts w:ascii="Arial" w:hAnsi="Arial" w:cs="Arial"/>
@@ -772,6 +1017,7 @@
         </w:rPr>
         <w:t>umber</w:t>
       </w:r>
+      <w:proofErr w:type="spellEnd"/>
       <w:r>
         <w:rPr>
           <w:rFonts w:ascii="Arial" w:hAnsi="Arial" w:cs="Arial"/>
@@ -813,26 +1059,58 @@
           <w:lang w:val="es-MX"/>
         </w:rPr>
       </w:pPr>
-      <w:r>
-        <w:rPr>
-          <w:rFonts w:ascii="Arial" w:hAnsi="Arial" w:cs="Arial"/>
-          <w:b/>
-          <w:bCs/>
-          <w:sz w:val="24"/>
-          <w:szCs w:val="24"/>
-          <w:lang w:val="es-MX"/>
-        </w:rPr>
-        <w:t>Eps:</w:t>
-      </w:r>
-      <w:r>
-        <w:rPr>
-          <w:rFonts w:ascii="Arial" w:hAnsi="Arial" w:cs="Arial"/>
-          <w:sz w:val="24"/>
-          <w:szCs w:val="24"/>
-          <w:lang w:val="es-MX"/>
-        </w:rPr>
-        <w:t xml:space="preserve"> Se manejo como un </w:t>
-      </w:r>
+      <w:proofErr w:type="spellStart"/>
+      <w:r>
+        <w:rPr>
+          <w:rFonts w:ascii="Arial" w:hAnsi="Arial" w:cs="Arial"/>
+          <w:b/>
+          <w:bCs/>
+          <w:sz w:val="24"/>
+          <w:szCs w:val="24"/>
+          <w:lang w:val="es-MX"/>
+        </w:rPr>
+        <w:t>Eps</w:t>
+      </w:r>
+      <w:proofErr w:type="spellEnd"/>
+      <w:r>
+        <w:rPr>
+          <w:rFonts w:ascii="Arial" w:hAnsi="Arial" w:cs="Arial"/>
+          <w:b/>
+          <w:bCs/>
+          <w:sz w:val="24"/>
+          <w:szCs w:val="24"/>
+          <w:lang w:val="es-MX"/>
+        </w:rPr>
+        <w:t>:</w:t>
+      </w:r>
+      <w:r>
+        <w:rPr>
+          <w:rFonts w:ascii="Arial" w:hAnsi="Arial" w:cs="Arial"/>
+          <w:sz w:val="24"/>
+          <w:szCs w:val="24"/>
+          <w:lang w:val="es-MX"/>
+        </w:rPr>
+        <w:t xml:space="preserve"> Se manej</w:t>
+      </w:r>
+      <w:r>
+        <w:rPr>
+          <w:rFonts w:ascii="Arial" w:hAnsi="Arial" w:cs="Arial"/>
+          <w:sz w:val="24"/>
+          <w:szCs w:val="24"/>
+          <w:lang w:val="es-MX"/>
+        </w:rPr>
+        <w:t>ó</w:t>
+      </w:r>
+      <w:r>
+        <w:rPr>
+          <w:rFonts w:ascii="Arial" w:hAnsi="Arial" w:cs="Arial"/>
+          <w:sz w:val="24"/>
+          <w:szCs w:val="24"/>
+          <w:lang w:val="es-MX"/>
+        </w:rPr>
+        <w:t xml:space="preserve"> como un </w:t>
+      </w:r>
+      <w:proofErr w:type="spellStart"/>
       <w:r>
         <w:rPr>
           <w:rFonts w:ascii="Arial" w:hAnsi="Arial" w:cs="Arial"/>
@@ -844,6 +1122,7 @@
         </w:rPr>
         <w:t>Object</w:t>
       </w:r>
+      <w:proofErr w:type="spellEnd"/>
       <w:r>
         <w:rPr>
           <w:rFonts w:ascii="Arial" w:hAnsi="Arial" w:cs="Arial"/>
@@ -878,12 +1157,32 @@
           <w:szCs w:val="24"/>
           <w:lang w:val="es-MX"/>
         </w:rPr>
-        <w:t>la relación que se tiene entre la eps y la persona.</w:t>
+        <w:t xml:space="preserve">la relación que se tiene entre la </w:t>
+      </w:r>
+      <w:proofErr w:type="spellStart"/>
+      <w:r>
+        <w:rPr>
+          <w:rFonts w:ascii="Arial" w:hAnsi="Arial" w:cs="Arial"/>
+          <w:sz w:val="24"/>
+          <w:szCs w:val="24"/>
+          <w:lang w:val="es-MX"/>
+        </w:rPr>
+        <w:t>eps</w:t>
+      </w:r>
+      <w:proofErr w:type="spellEnd"/>
+      <w:r>
+        <w:rPr>
+          <w:rFonts w:ascii="Arial" w:hAnsi="Arial" w:cs="Arial"/>
+          <w:sz w:val="24"/>
+          <w:szCs w:val="24"/>
+          <w:lang w:val="es-MX"/>
+        </w:rPr>
+        <w:t xml:space="preserve"> y la persona.</w:t>
       </w:r>
     </w:p>
     <w:p>
       <w:pPr>
-        <w:pStyle w:val="ListParagraph"/>
+        <w:pStyle w:val="Prrafodelista"/>
         <w:numPr>
           <w:ilvl w:val="0"/>
           <w:numId w:val="3"/>
@@ -897,36 +1196,80 @@
           <w:lang w:val="es-MX"/>
         </w:rPr>
       </w:pPr>
-      <w:r>
-        <w:rPr>
-          <w:rFonts w:ascii="Arial" w:hAnsi="Arial" w:cs="Arial"/>
-          <w:b/>
-          <w:bCs/>
-          <w:sz w:val="24"/>
-          <w:szCs w:val="24"/>
-          <w:lang w:val="es-MX"/>
-        </w:rPr>
-        <w:t>Eps:</w:t>
-      </w:r>
-      <w:r>
-        <w:rPr>
-          <w:rFonts w:ascii="Arial" w:hAnsi="Arial" w:cs="Arial"/>
-          <w:sz w:val="24"/>
-          <w:szCs w:val="24"/>
-          <w:lang w:val="es-MX"/>
-        </w:rPr>
-        <w:t xml:space="preserve"> Se manejo como un </w:t>
-      </w:r>
-      <w:r>
-        <w:rPr>
-          <w:rFonts w:ascii="Arial" w:hAnsi="Arial" w:cs="Arial"/>
-          <w:b/>
-          <w:bCs/>
-          <w:sz w:val="24"/>
-          <w:szCs w:val="24"/>
-          <w:lang w:val="es-MX"/>
-        </w:rPr>
-        <w:t xml:space="preserve">ObjectId </w:t>
+      <w:proofErr w:type="spellStart"/>
+      <w:r>
+        <w:rPr>
+          <w:rFonts w:ascii="Arial" w:hAnsi="Arial" w:cs="Arial"/>
+          <w:b/>
+          <w:bCs/>
+          <w:sz w:val="24"/>
+          <w:szCs w:val="24"/>
+          <w:lang w:val="es-MX"/>
+        </w:rPr>
+        <w:t>Eps</w:t>
+      </w:r>
+      <w:proofErr w:type="spellEnd"/>
+      <w:r>
+        <w:rPr>
+          <w:rFonts w:ascii="Arial" w:hAnsi="Arial" w:cs="Arial"/>
+          <w:b/>
+          <w:bCs/>
+          <w:sz w:val="24"/>
+          <w:szCs w:val="24"/>
+          <w:lang w:val="es-MX"/>
+        </w:rPr>
+        <w:t>:</w:t>
+      </w:r>
+      <w:r>
+        <w:rPr>
+          <w:rFonts w:ascii="Arial" w:hAnsi="Arial" w:cs="Arial"/>
+          <w:sz w:val="24"/>
+          <w:szCs w:val="24"/>
+          <w:lang w:val="es-MX"/>
+        </w:rPr>
+        <w:t xml:space="preserve"> Se manej</w:t>
+      </w:r>
+      <w:r>
+        <w:rPr>
+          <w:rFonts w:ascii="Arial" w:hAnsi="Arial" w:cs="Arial"/>
+          <w:sz w:val="24"/>
+          <w:szCs w:val="24"/>
+          <w:lang w:val="es-MX"/>
+        </w:rPr>
+        <w:t>ó</w:t>
+      </w:r>
+      <w:r>
+        <w:rPr>
+          <w:rFonts w:ascii="Arial" w:hAnsi="Arial" w:cs="Arial"/>
+          <w:sz w:val="24"/>
+          <w:szCs w:val="24"/>
+          <w:lang w:val="es-MX"/>
+        </w:rPr>
+        <w:t xml:space="preserve"> como un </w:t>
+      </w:r>
+      <w:proofErr w:type="spellStart"/>
+      <w:r>
+        <w:rPr>
+          <w:rFonts w:ascii="Arial" w:hAnsi="Arial" w:cs="Arial"/>
+          <w:b/>
+          <w:bCs/>
+          <w:sz w:val="24"/>
+          <w:szCs w:val="24"/>
+          <w:lang w:val="es-MX"/>
+        </w:rPr>
+        <w:t>ObjectId</w:t>
+      </w:r>
+      <w:proofErr w:type="spellEnd"/>
+      <w:r>
+        <w:rPr>
+          <w:rFonts w:ascii="Arial" w:hAnsi="Arial" w:cs="Arial"/>
+          <w:b/>
+          <w:bCs/>
+          <w:sz w:val="24"/>
+          <w:szCs w:val="24"/>
+          <w:lang w:val="es-MX"/>
+        </w:rPr>
+        <w:t xml:space="preserve"> </w:t>
       </w:r>
       <w:r>
         <w:rPr>
@@ -953,7 +1296,27 @@
           <w:szCs w:val="24"/>
           <w:lang w:val="es-MX"/>
         </w:rPr>
-        <w:t xml:space="preserve">representa la eps a la que se encuentra afiliada </w:t>
+        <w:t xml:space="preserve">representa la </w:t>
+      </w:r>
+      <w:proofErr w:type="spellStart"/>
+      <w:r>
+        <w:rPr>
+          <w:rFonts w:ascii="Arial" w:hAnsi="Arial" w:cs="Arial"/>
+          <w:sz w:val="24"/>
+          <w:szCs w:val="24"/>
+          <w:lang w:val="es-MX"/>
+        </w:rPr>
+        <w:t>eps</w:t>
+      </w:r>
+      <w:proofErr w:type="spellEnd"/>
+      <w:r>
+        <w:rPr>
+          <w:rFonts w:ascii="Arial" w:hAnsi="Arial" w:cs="Arial"/>
+          <w:sz w:val="24"/>
+          <w:szCs w:val="24"/>
+          <w:lang w:val="es-MX"/>
+        </w:rPr>
+        <w:t xml:space="preserve"> a la que se encuentra afiliada </w:t>
       </w:r>
       <w:r>
         <w:rPr>
@@ -967,7 +1330,7 @@
     </w:p>
     <w:p>
       <w:pPr>
-        <w:pStyle w:val="ListParagraph"/>
+        <w:pStyle w:val="Prrafodelista"/>
         <w:numPr>
           <w:ilvl w:val="0"/>
           <w:numId w:val="3"/>
@@ -981,6 +1344,7 @@
           <w:lang w:val="es-MX"/>
         </w:rPr>
       </w:pPr>
+      <w:proofErr w:type="spellStart"/>
       <w:r>
         <w:rPr>
           <w:rFonts w:ascii="Arial" w:hAnsi="Arial" w:cs="Arial"/>
@@ -992,6 +1356,7 @@
         </w:rPr>
         <w:t>fechaAfiliación</w:t>
       </w:r>
+      <w:proofErr w:type="spellEnd"/>
       <w:r>
         <w:rPr>
           <w:rFonts w:ascii="Arial" w:hAnsi="Arial" w:cs="Arial"/>
@@ -1010,7 +1375,25 @@
           <w:szCs w:val="24"/>
           <w:lang w:val="es-MX"/>
         </w:rPr>
-        <w:t xml:space="preserve"> Se manejo como un </w:t>
+        <w:t xml:space="preserve"> Se manej</w:t>
+      </w:r>
+      <w:r>
+        <w:rPr>
+          <w:rFonts w:ascii="Arial" w:hAnsi="Arial" w:cs="Arial"/>
+          <w:sz w:val="24"/>
+          <w:szCs w:val="24"/>
+          <w:lang w:val="es-MX"/>
+        </w:rPr>
+        <w:t>ó</w:t>
+      </w:r>
+      <w:r>
+        <w:rPr>
+          <w:rFonts w:ascii="Arial" w:hAnsi="Arial" w:cs="Arial"/>
+          <w:sz w:val="24"/>
+          <w:szCs w:val="24"/>
+          <w:lang w:val="es-MX"/>
+        </w:rPr>
+        <w:t xml:space="preserve"> como un </w:t>
       </w:r>
       <w:r>
         <w:rPr>
@@ -1057,12 +1440,32 @@
           <w:szCs w:val="24"/>
           <w:lang w:val="es-MX"/>
         </w:rPr>
-        <w:t>representa la fecha en la que la persona se afilia a la eps.</w:t>
+        <w:t xml:space="preserve">representa la fecha en la que la persona se afilia a la </w:t>
+      </w:r>
+      <w:proofErr w:type="spellStart"/>
+      <w:r>
+        <w:rPr>
+          <w:rFonts w:ascii="Arial" w:hAnsi="Arial" w:cs="Arial"/>
+          <w:sz w:val="24"/>
+          <w:szCs w:val="24"/>
+          <w:lang w:val="es-MX"/>
+        </w:rPr>
+        <w:t>eps</w:t>
+      </w:r>
+      <w:proofErr w:type="spellEnd"/>
+      <w:r>
+        <w:rPr>
+          <w:rFonts w:ascii="Arial" w:hAnsi="Arial" w:cs="Arial"/>
+          <w:sz w:val="24"/>
+          <w:szCs w:val="24"/>
+          <w:lang w:val="es-MX"/>
+        </w:rPr>
+        <w:t>.</w:t>
       </w:r>
     </w:p>
     <w:p>
       <w:pPr>
-        <w:pStyle w:val="ListParagraph"/>
+        <w:pStyle w:val="Prrafodelista"/>
         <w:numPr>
           <w:ilvl w:val="0"/>
           <w:numId w:val="2"/>
@@ -1094,8 +1497,27 @@
           <w:szCs w:val="24"/>
           <w:lang w:val="es-MX"/>
         </w:rPr>
-        <w:t xml:space="preserve"> Se manejo como un </w:t>
-      </w:r>
+        <w:t xml:space="preserve"> Se manej</w:t>
+      </w:r>
+      <w:r>
+        <w:rPr>
+          <w:rFonts w:ascii="Arial" w:hAnsi="Arial" w:cs="Arial"/>
+          <w:sz w:val="24"/>
+          <w:szCs w:val="24"/>
+          <w:lang w:val="es-MX"/>
+        </w:rPr>
+        <w:t>ó</w:t>
+      </w:r>
+      <w:r>
+        <w:rPr>
+          <w:rFonts w:ascii="Arial" w:hAnsi="Arial" w:cs="Arial"/>
+          <w:sz w:val="24"/>
+          <w:szCs w:val="24"/>
+          <w:lang w:val="es-MX"/>
+        </w:rPr>
+        <w:t xml:space="preserve"> como un </w:t>
+      </w:r>
+      <w:proofErr w:type="spellStart"/>
       <w:r>
         <w:rPr>
           <w:rFonts w:ascii="Arial" w:hAnsi="Arial" w:cs="Arial"/>
@@ -1107,6 +1529,7 @@
         </w:rPr>
         <w:t>String</w:t>
       </w:r>
+      <w:proofErr w:type="spellEnd"/>
       <w:r>
         <w:rPr>
           <w:rFonts w:ascii="Arial" w:hAnsi="Arial" w:cs="Arial"/>
@@ -1191,7 +1614,25 @@
           <w:szCs w:val="24"/>
           <w:lang w:val="es-MX"/>
         </w:rPr>
-        <w:t xml:space="preserve"> Se manejo como un </w:t>
+        <w:t xml:space="preserve"> Se manej</w:t>
+      </w:r>
+      <w:r>
+        <w:rPr>
+          <w:rFonts w:ascii="Arial" w:hAnsi="Arial" w:cs="Arial"/>
+          <w:sz w:val="24"/>
+          <w:szCs w:val="24"/>
+          <w:lang w:val="es-MX"/>
+        </w:rPr>
+        <w:t>ó</w:t>
+      </w:r>
+      <w:r>
+        <w:rPr>
+          <w:rFonts w:ascii="Arial" w:hAnsi="Arial" w:cs="Arial"/>
+          <w:sz w:val="24"/>
+          <w:szCs w:val="24"/>
+          <w:lang w:val="es-MX"/>
+        </w:rPr>
+        <w:t xml:space="preserve"> como un </w:t>
       </w:r>
       <w:r>
         <w:rPr>
@@ -1216,7 +1657,7 @@
     </w:p>
     <w:p>
       <w:pPr>
-        <w:pStyle w:val="ListParagraph"/>
+        <w:pStyle w:val="Prrafodelista"/>
         <w:numPr>
           <w:ilvl w:val="0"/>
           <w:numId w:val="2"/>
@@ -1270,8 +1711,27 @@
           <w:szCs w:val="24"/>
           <w:lang w:val="es-MX"/>
         </w:rPr>
-        <w:t xml:space="preserve"> Se manejo como un </w:t>
-      </w:r>
+        <w:t xml:space="preserve"> Se manej</w:t>
+      </w:r>
+      <w:r>
+        <w:rPr>
+          <w:rFonts w:ascii="Arial" w:hAnsi="Arial" w:cs="Arial"/>
+          <w:sz w:val="24"/>
+          <w:szCs w:val="24"/>
+          <w:lang w:val="es-MX"/>
+        </w:rPr>
+        <w:t>ó</w:t>
+      </w:r>
+      <w:r>
+        <w:rPr>
+          <w:rFonts w:ascii="Arial" w:hAnsi="Arial" w:cs="Arial"/>
+          <w:sz w:val="24"/>
+          <w:szCs w:val="24"/>
+          <w:lang w:val="es-MX"/>
+        </w:rPr>
+        <w:t xml:space="preserve"> como un </w:t>
+      </w:r>
+      <w:proofErr w:type="spellStart"/>
       <w:r>
         <w:rPr>
           <w:rFonts w:ascii="Arial" w:hAnsi="Arial" w:cs="Arial"/>
@@ -1283,6 +1743,7 @@
         </w:rPr>
         <w:t>String</w:t>
       </w:r>
+      <w:proofErr w:type="spellEnd"/>
       <w:r>
         <w:rPr>
           <w:rFonts w:ascii="Arial" w:hAnsi="Arial" w:cs="Arial"/>
@@ -1313,7 +1774,7 @@
     </w:p>
     <w:p>
       <w:pPr>
-        <w:pStyle w:val="ListParagraph"/>
+        <w:pStyle w:val="Prrafodelista"/>
         <w:numPr>
           <w:ilvl w:val="0"/>
           <w:numId w:val="2"/>
@@ -1345,8 +1806,27 @@
           <w:szCs w:val="24"/>
           <w:lang w:val="es-MX"/>
         </w:rPr>
-        <w:t xml:space="preserve"> Se manejo como un </w:t>
-      </w:r>
+        <w:t xml:space="preserve"> Se manej</w:t>
+      </w:r>
+      <w:r>
+        <w:rPr>
+          <w:rFonts w:ascii="Arial" w:hAnsi="Arial" w:cs="Arial"/>
+          <w:sz w:val="24"/>
+          <w:szCs w:val="24"/>
+          <w:lang w:val="es-MX"/>
+        </w:rPr>
+        <w:t>ó</w:t>
+      </w:r>
+      <w:r>
+        <w:rPr>
+          <w:rFonts w:ascii="Arial" w:hAnsi="Arial" w:cs="Arial"/>
+          <w:sz w:val="24"/>
+          <w:szCs w:val="24"/>
+          <w:lang w:val="es-MX"/>
+        </w:rPr>
+        <w:t xml:space="preserve"> como un </w:t>
+      </w:r>
+      <w:proofErr w:type="spellStart"/>
       <w:r>
         <w:rPr>
           <w:rFonts w:ascii="Arial" w:hAnsi="Arial" w:cs="Arial"/>
@@ -1358,6 +1838,7 @@
         </w:rPr>
         <w:t>String</w:t>
       </w:r>
+      <w:proofErr w:type="spellEnd"/>
       <w:r>
         <w:rPr>
           <w:rFonts w:ascii="Arial" w:hAnsi="Arial" w:cs="Arial"/>
@@ -1379,7 +1860,7 @@
     </w:p>
     <w:p>
       <w:pPr>
-        <w:pStyle w:val="ListParagraph"/>
+        <w:pStyle w:val="Prrafodelista"/>
         <w:spacing w:line="240" w:lineRule="auto"/>
         <w:jc w:val="both"/>
         <w:rPr>
@@ -1446,7 +1927,25 @@
           <w:szCs w:val="24"/>
           <w:lang w:val="es-MX"/>
         </w:rPr>
-        <w:t xml:space="preserve">Se manejo como un </w:t>
+        <w:t>Se manej</w:t>
+      </w:r>
+      <w:r>
+        <w:rPr>
+          <w:rFonts w:ascii="Arial" w:hAnsi="Arial" w:cs="Arial"/>
+          <w:sz w:val="24"/>
+          <w:szCs w:val="24"/>
+          <w:lang w:val="es-MX"/>
+        </w:rPr>
+        <w:t>ó</w:t>
+      </w:r>
+      <w:r>
+        <w:rPr>
+          <w:rFonts w:ascii="Arial" w:hAnsi="Arial" w:cs="Arial"/>
+          <w:sz w:val="24"/>
+          <w:szCs w:val="24"/>
+          <w:lang w:val="es-MX"/>
+        </w:rPr>
+        <w:t xml:space="preserve"> como un </w:t>
       </w:r>
       <w:r>
         <w:rPr>
@@ -1545,8 +2044,27 @@
           <w:szCs w:val="24"/>
           <w:lang w:val="es-MX"/>
         </w:rPr>
-        <w:t xml:space="preserve">Se manejo como un </w:t>
-      </w:r>
+        <w:t>Se manej</w:t>
+      </w:r>
+      <w:r>
+        <w:rPr>
+          <w:rFonts w:ascii="Arial" w:hAnsi="Arial" w:cs="Arial"/>
+          <w:sz w:val="24"/>
+          <w:szCs w:val="24"/>
+          <w:lang w:val="es-MX"/>
+        </w:rPr>
+        <w:t>ó</w:t>
+      </w:r>
+      <w:r>
+        <w:rPr>
+          <w:rFonts w:ascii="Arial" w:hAnsi="Arial" w:cs="Arial"/>
+          <w:sz w:val="24"/>
+          <w:szCs w:val="24"/>
+          <w:lang w:val="es-MX"/>
+        </w:rPr>
+        <w:t xml:space="preserve"> como un </w:t>
+      </w:r>
+      <w:proofErr w:type="spellStart"/>
       <w:r>
         <w:rPr>
           <w:rFonts w:ascii="Arial" w:hAnsi="Arial" w:cs="Arial"/>
@@ -1558,6 +2076,7 @@
         </w:rPr>
         <w:t>ObjectId</w:t>
       </w:r>
+      <w:proofErr w:type="spellEnd"/>
       <w:r>
         <w:rPr>
           <w:rFonts w:ascii="Arial" w:hAnsi="Arial" w:cs="Arial"/>
@@ -1644,8 +2163,27 @@
           <w:szCs w:val="24"/>
           <w:lang w:val="es-MX"/>
         </w:rPr>
-        <w:t xml:space="preserve">Se manejo como un </w:t>
-      </w:r>
+        <w:t>Se manej</w:t>
+      </w:r>
+      <w:r>
+        <w:rPr>
+          <w:rFonts w:ascii="Arial" w:hAnsi="Arial" w:cs="Arial"/>
+          <w:sz w:val="24"/>
+          <w:szCs w:val="24"/>
+          <w:lang w:val="es-MX"/>
+        </w:rPr>
+        <w:t>ó</w:t>
+      </w:r>
+      <w:r>
+        <w:rPr>
+          <w:rFonts w:ascii="Arial" w:hAnsi="Arial" w:cs="Arial"/>
+          <w:sz w:val="24"/>
+          <w:szCs w:val="24"/>
+          <w:lang w:val="es-MX"/>
+        </w:rPr>
+        <w:t xml:space="preserve"> como un </w:t>
+      </w:r>
+      <w:proofErr w:type="spellStart"/>
       <w:r>
         <w:rPr>
           <w:rFonts w:ascii="Arial" w:hAnsi="Arial" w:cs="Arial"/>
@@ -1657,6 +2195,7 @@
         </w:rPr>
         <w:t>Number</w:t>
       </w:r>
+      <w:proofErr w:type="spellEnd"/>
       <w:r>
         <w:rPr>
           <w:rFonts w:ascii="Arial" w:hAnsi="Arial" w:cs="Arial"/>
@@ -1723,6 +2262,7 @@
           <w:szCs w:val="24"/>
           <w:lang w:val="es-MX"/>
         </w:rPr>
+        <w:lastRenderedPageBreak/>
         <w:t>Acepto:</w:t>
       </w:r>
       <w:r>
@@ -1743,8 +2283,27 @@
           <w:szCs w:val="24"/>
           <w:lang w:val="es-MX"/>
         </w:rPr>
-        <w:t xml:space="preserve">Se manejo como un </w:t>
-      </w:r>
+        <w:t>Se manej</w:t>
+      </w:r>
+      <w:r>
+        <w:rPr>
+          <w:rFonts w:ascii="Arial" w:hAnsi="Arial" w:cs="Arial"/>
+          <w:sz w:val="24"/>
+          <w:szCs w:val="24"/>
+          <w:lang w:val="es-MX"/>
+        </w:rPr>
+        <w:t>ó</w:t>
+      </w:r>
+      <w:r>
+        <w:rPr>
+          <w:rFonts w:ascii="Arial" w:hAnsi="Arial" w:cs="Arial"/>
+          <w:sz w:val="24"/>
+          <w:szCs w:val="24"/>
+          <w:lang w:val="es-MX"/>
+        </w:rPr>
+        <w:t xml:space="preserve"> como un </w:t>
+      </w:r>
+      <w:proofErr w:type="spellStart"/>
       <w:r>
         <w:rPr>
           <w:rFonts w:ascii="Arial" w:hAnsi="Arial" w:cs="Arial"/>
@@ -1756,6 +2315,7 @@
         </w:rPr>
         <w:t>Bool</w:t>
       </w:r>
+      <w:proofErr w:type="spellEnd"/>
       <w:r>
         <w:rPr>
           <w:rFonts w:ascii="Arial" w:hAnsi="Arial" w:cs="Arial"/>
@@ -1804,7 +2364,6 @@
           <w:szCs w:val="24"/>
           <w:lang w:val="es-MX"/>
         </w:rPr>
-        <w:lastRenderedPageBreak/>
         <w:t>A</w:t>
       </w:r>
       <w:r>
@@ -1836,8 +2395,27 @@
           <w:szCs w:val="24"/>
           <w:lang w:val="es-MX"/>
         </w:rPr>
-        <w:t xml:space="preserve">Se manejo como un </w:t>
-      </w:r>
+        <w:t>Se manej</w:t>
+      </w:r>
+      <w:r>
+        <w:rPr>
+          <w:rFonts w:ascii="Arial" w:hAnsi="Arial" w:cs="Arial"/>
+          <w:sz w:val="24"/>
+          <w:szCs w:val="24"/>
+          <w:lang w:val="es-MX"/>
+        </w:rPr>
+        <w:t>ó</w:t>
+      </w:r>
+      <w:r>
+        <w:rPr>
+          <w:rFonts w:ascii="Arial" w:hAnsi="Arial" w:cs="Arial"/>
+          <w:sz w:val="24"/>
+          <w:szCs w:val="24"/>
+          <w:lang w:val="es-MX"/>
+        </w:rPr>
+        <w:t xml:space="preserve"> como un </w:t>
+      </w:r>
+      <w:proofErr w:type="spellStart"/>
       <w:r>
         <w:rPr>
           <w:rFonts w:ascii="Arial" w:hAnsi="Arial" w:cs="Arial"/>
@@ -1849,6 +2427,7 @@
         </w:rPr>
         <w:t>Bool</w:t>
       </w:r>
+      <w:proofErr w:type="spellEnd"/>
       <w:r>
         <w:rPr>
           <w:rFonts w:ascii="Arial" w:hAnsi="Arial" w:cs="Arial"/>
@@ -1883,34 +2462,7 @@
           <w:szCs w:val="24"/>
           <w:lang w:val="es-MX"/>
         </w:rPr>
-        <w:t xml:space="preserve">representa la decisión que toma la persona de </w:t>
-      </w:r>
-      <w:r>
-        <w:rPr>
-          <w:rFonts w:ascii="Arial" w:hAnsi="Arial" w:cs="Arial"/>
-          <w:sz w:val="24"/>
-          <w:szCs w:val="24"/>
-          <w:lang w:val="es-MX"/>
-        </w:rPr>
-        <w:t>s</w:t>
-      </w:r>
-      <w:r>
-        <w:rPr>
-          <w:rFonts w:ascii="Arial" w:hAnsi="Arial" w:cs="Arial"/>
-          <w:sz w:val="24"/>
-          <w:szCs w:val="24"/>
-          <w:lang w:val="es-MX"/>
-        </w:rPr>
-        <w:t xml:space="preserve">i </w:t>
-      </w:r>
-      <w:r>
-        <w:rPr>
-          <w:rFonts w:ascii="Arial" w:hAnsi="Arial" w:cs="Arial"/>
-          <w:sz w:val="24"/>
-          <w:szCs w:val="24"/>
-          <w:lang w:val="es-MX"/>
-        </w:rPr>
-        <w:t>asistirá o no a la cita.</w:t>
+        <w:t>representa la decisión que toma la persona de si asistirá o no a la cita.</w:t>
       </w:r>
     </w:p>
     <w:p>
@@ -1942,8 +2494,27 @@
           <w:szCs w:val="24"/>
           <w:lang w:val="es-MX"/>
         </w:rPr>
-        <w:t xml:space="preserve"> Se manejo como un </w:t>
-      </w:r>
+        <w:t xml:space="preserve"> Se manej</w:t>
+      </w:r>
+      <w:r>
+        <w:rPr>
+          <w:rFonts w:ascii="Arial" w:hAnsi="Arial" w:cs="Arial"/>
+          <w:sz w:val="24"/>
+          <w:szCs w:val="24"/>
+          <w:lang w:val="es-MX"/>
+        </w:rPr>
+        <w:t>ó</w:t>
+      </w:r>
+      <w:r>
+        <w:rPr>
+          <w:rFonts w:ascii="Arial" w:hAnsi="Arial" w:cs="Arial"/>
+          <w:sz w:val="24"/>
+          <w:szCs w:val="24"/>
+          <w:lang w:val="es-MX"/>
+        </w:rPr>
+        <w:t xml:space="preserve"> como un </w:t>
+      </w:r>
+      <w:proofErr w:type="spellStart"/>
       <w:r>
         <w:rPr>
           <w:rFonts w:ascii="Arial" w:hAnsi="Arial" w:cs="Arial"/>
@@ -1955,6 +2526,7 @@
         </w:rPr>
         <w:t>Object</w:t>
       </w:r>
+      <w:proofErr w:type="spellEnd"/>
       <w:r>
         <w:rPr>
           <w:rFonts w:ascii="Arial" w:hAnsi="Arial" w:cs="Arial"/>
@@ -1967,7 +2539,7 @@
     </w:p>
     <w:p>
       <w:pPr>
-        <w:pStyle w:val="ListParagraph"/>
+        <w:pStyle w:val="Prrafodelista"/>
         <w:numPr>
           <w:ilvl w:val="0"/>
           <w:numId w:val="5"/>
@@ -1981,26 +2553,58 @@
           <w:lang w:val="es-MX"/>
         </w:rPr>
       </w:pPr>
-      <w:r>
-        <w:rPr>
-          <w:rFonts w:ascii="Arial" w:hAnsi="Arial" w:cs="Arial"/>
-          <w:b/>
-          <w:bCs/>
-          <w:sz w:val="24"/>
-          <w:szCs w:val="24"/>
-          <w:lang w:val="es-MX"/>
-        </w:rPr>
-        <w:t>CentroVacunacion:</w:t>
-      </w:r>
-      <w:r>
-        <w:rPr>
-          <w:rFonts w:ascii="Arial" w:hAnsi="Arial" w:cs="Arial"/>
-          <w:sz w:val="24"/>
-          <w:szCs w:val="24"/>
-          <w:lang w:val="es-MX"/>
-        </w:rPr>
-        <w:t xml:space="preserve"> Se manejo como un </w:t>
-      </w:r>
+      <w:proofErr w:type="spellStart"/>
+      <w:r>
+        <w:rPr>
+          <w:rFonts w:ascii="Arial" w:hAnsi="Arial" w:cs="Arial"/>
+          <w:b/>
+          <w:bCs/>
+          <w:sz w:val="24"/>
+          <w:szCs w:val="24"/>
+          <w:lang w:val="es-MX"/>
+        </w:rPr>
+        <w:t>CentroVacunacion</w:t>
+      </w:r>
+      <w:proofErr w:type="spellEnd"/>
+      <w:r>
+        <w:rPr>
+          <w:rFonts w:ascii="Arial" w:hAnsi="Arial" w:cs="Arial"/>
+          <w:b/>
+          <w:bCs/>
+          <w:sz w:val="24"/>
+          <w:szCs w:val="24"/>
+          <w:lang w:val="es-MX"/>
+        </w:rPr>
+        <w:t>:</w:t>
+      </w:r>
+      <w:r>
+        <w:rPr>
+          <w:rFonts w:ascii="Arial" w:hAnsi="Arial" w:cs="Arial"/>
+          <w:sz w:val="24"/>
+          <w:szCs w:val="24"/>
+          <w:lang w:val="es-MX"/>
+        </w:rPr>
+        <w:t xml:space="preserve"> Se manej</w:t>
+      </w:r>
+      <w:r>
+        <w:rPr>
+          <w:rFonts w:ascii="Arial" w:hAnsi="Arial" w:cs="Arial"/>
+          <w:sz w:val="24"/>
+          <w:szCs w:val="24"/>
+          <w:lang w:val="es-MX"/>
+        </w:rPr>
+        <w:t>ó</w:t>
+      </w:r>
+      <w:r>
+        <w:rPr>
+          <w:rFonts w:ascii="Arial" w:hAnsi="Arial" w:cs="Arial"/>
+          <w:sz w:val="24"/>
+          <w:szCs w:val="24"/>
+          <w:lang w:val="es-MX"/>
+        </w:rPr>
+        <w:t xml:space="preserve"> como un </w:t>
+      </w:r>
+      <w:proofErr w:type="spellStart"/>
       <w:r>
         <w:rPr>
           <w:rFonts w:ascii="Arial" w:hAnsi="Arial" w:cs="Arial"/>
@@ -2012,6 +2616,7 @@
         </w:rPr>
         <w:t>ObjectId</w:t>
       </w:r>
+      <w:proofErr w:type="spellEnd"/>
       <w:r>
         <w:rPr>
           <w:rFonts w:ascii="Arial" w:hAnsi="Arial" w:cs="Arial"/>
@@ -2024,7 +2629,7 @@
     </w:p>
     <w:p>
       <w:pPr>
-        <w:pStyle w:val="ListParagraph"/>
+        <w:pStyle w:val="Prrafodelista"/>
         <w:numPr>
           <w:ilvl w:val="0"/>
           <w:numId w:val="5"/>
@@ -2056,7 +2661,25 @@
           <w:szCs w:val="24"/>
           <w:lang w:val="es-MX"/>
         </w:rPr>
-        <w:t xml:space="preserve"> Se manejo como un </w:t>
+        <w:t xml:space="preserve"> Se manej</w:t>
+      </w:r>
+      <w:r>
+        <w:rPr>
+          <w:rFonts w:ascii="Arial" w:hAnsi="Arial" w:cs="Arial"/>
+          <w:sz w:val="24"/>
+          <w:szCs w:val="24"/>
+          <w:lang w:val="es-MX"/>
+        </w:rPr>
+        <w:t>ó</w:t>
+      </w:r>
+      <w:r>
+        <w:rPr>
+          <w:rFonts w:ascii="Arial" w:hAnsi="Arial" w:cs="Arial"/>
+          <w:sz w:val="24"/>
+          <w:szCs w:val="24"/>
+          <w:lang w:val="es-MX"/>
+        </w:rPr>
+        <w:t xml:space="preserve"> como un </w:t>
       </w:r>
       <w:r>
         <w:rPr>
@@ -2104,6 +2727,7 @@
           <w:lang w:val="es-MX"/>
         </w:rPr>
       </w:pPr>
+      <w:proofErr w:type="spellStart"/>
       <w:r>
         <w:rPr>
           <w:rFonts w:ascii="Arial" w:hAnsi="Arial" w:cs="Arial"/>
@@ -2116,6 +2740,7 @@
         </w:rPr>
         <w:t>CentroVacunación</w:t>
       </w:r>
+      <w:proofErr w:type="spellEnd"/>
       <w:r>
         <w:rPr>
           <w:rFonts w:ascii="Arial" w:hAnsi="Arial" w:cs="Arial"/>
@@ -2160,17 +2785,27 @@
           <w:szCs w:val="24"/>
           <w:lang w:val="es-MX"/>
         </w:rPr>
-        <w:t xml:space="preserve"> </w:t>
-      </w:r>
-      <w:r>
-        <w:rPr>
-          <w:rFonts w:ascii="Arial" w:hAnsi="Arial" w:cs="Arial"/>
-          <w:sz w:val="24"/>
-          <w:szCs w:val="24"/>
-          <w:lang w:val="es-MX"/>
-        </w:rPr>
-        <w:t xml:space="preserve">Se manejo como un </w:t>
-      </w:r>
+        <w:t xml:space="preserve"> Se manej</w:t>
+      </w:r>
+      <w:r>
+        <w:rPr>
+          <w:rFonts w:ascii="Arial" w:hAnsi="Arial" w:cs="Arial"/>
+          <w:sz w:val="24"/>
+          <w:szCs w:val="24"/>
+          <w:lang w:val="es-MX"/>
+        </w:rPr>
+        <w:t>ó</w:t>
+      </w:r>
+      <w:r>
+        <w:rPr>
+          <w:rFonts w:ascii="Arial" w:hAnsi="Arial" w:cs="Arial"/>
+          <w:sz w:val="24"/>
+          <w:szCs w:val="24"/>
+          <w:lang w:val="es-MX"/>
+        </w:rPr>
+        <w:t xml:space="preserve"> como un </w:t>
+      </w:r>
+      <w:proofErr w:type="spellStart"/>
       <w:r>
         <w:rPr>
           <w:rFonts w:ascii="Arial" w:hAnsi="Arial" w:cs="Arial"/>
@@ -2182,6 +2817,7 @@
         </w:rPr>
         <w:t>String</w:t>
       </w:r>
+      <w:proofErr w:type="spellEnd"/>
       <w:r>
         <w:rPr>
           <w:rFonts w:ascii="Arial" w:hAnsi="Arial" w:cs="Arial"/>
@@ -2239,8 +2875,27 @@
           <w:szCs w:val="24"/>
           <w:lang w:val="es-MX"/>
         </w:rPr>
-        <w:t xml:space="preserve">Se manejo como un </w:t>
-      </w:r>
+        <w:t>Se manej</w:t>
+      </w:r>
+      <w:r>
+        <w:rPr>
+          <w:rFonts w:ascii="Arial" w:hAnsi="Arial" w:cs="Arial"/>
+          <w:sz w:val="24"/>
+          <w:szCs w:val="24"/>
+          <w:lang w:val="es-MX"/>
+        </w:rPr>
+        <w:t>ó</w:t>
+      </w:r>
+      <w:r>
+        <w:rPr>
+          <w:rFonts w:ascii="Arial" w:hAnsi="Arial" w:cs="Arial"/>
+          <w:sz w:val="24"/>
+          <w:szCs w:val="24"/>
+          <w:lang w:val="es-MX"/>
+        </w:rPr>
+        <w:t xml:space="preserve"> como un </w:t>
+      </w:r>
+      <w:proofErr w:type="spellStart"/>
       <w:r>
         <w:rPr>
           <w:rFonts w:ascii="Arial" w:hAnsi="Arial" w:cs="Arial"/>
@@ -2252,6 +2907,7 @@
         </w:rPr>
         <w:t>ObjectId</w:t>
       </w:r>
+      <w:proofErr w:type="spellEnd"/>
       <w:r>
         <w:rPr>
           <w:rFonts w:ascii="Arial" w:hAnsi="Arial" w:cs="Arial"/>
@@ -2350,26 +3006,58 @@
           <w:lang w:val="es-MX"/>
         </w:rPr>
       </w:pPr>
-      <w:r>
-        <w:rPr>
-          <w:rFonts w:ascii="Arial" w:hAnsi="Arial" w:cs="Arial"/>
-          <w:b/>
-          <w:bCs/>
-          <w:sz w:val="24"/>
-          <w:szCs w:val="24"/>
-          <w:lang w:val="es-MX"/>
-        </w:rPr>
-        <w:t xml:space="preserve">idLlamada: </w:t>
-      </w:r>
-      <w:r>
-        <w:rPr>
-          <w:rFonts w:ascii="Arial" w:hAnsi="Arial" w:cs="Arial"/>
-          <w:sz w:val="24"/>
-          <w:szCs w:val="24"/>
-          <w:lang w:val="es-MX"/>
-        </w:rPr>
-        <w:t xml:space="preserve">Se manejo como un </w:t>
-      </w:r>
+      <w:proofErr w:type="spellStart"/>
+      <w:r>
+        <w:rPr>
+          <w:rFonts w:ascii="Arial" w:hAnsi="Arial" w:cs="Arial"/>
+          <w:b/>
+          <w:bCs/>
+          <w:sz w:val="24"/>
+          <w:szCs w:val="24"/>
+          <w:lang w:val="es-MX"/>
+        </w:rPr>
+        <w:t>idLlamada</w:t>
+      </w:r>
+      <w:proofErr w:type="spellEnd"/>
+      <w:r>
+        <w:rPr>
+          <w:rFonts w:ascii="Arial" w:hAnsi="Arial" w:cs="Arial"/>
+          <w:b/>
+          <w:bCs/>
+          <w:sz w:val="24"/>
+          <w:szCs w:val="24"/>
+          <w:lang w:val="es-MX"/>
+        </w:rPr>
+        <w:t xml:space="preserve">: </w:t>
+      </w:r>
+      <w:r>
+        <w:rPr>
+          <w:rFonts w:ascii="Arial" w:hAnsi="Arial" w:cs="Arial"/>
+          <w:sz w:val="24"/>
+          <w:szCs w:val="24"/>
+          <w:lang w:val="es-MX"/>
+        </w:rPr>
+        <w:t>Se manej</w:t>
+      </w:r>
+      <w:r>
+        <w:rPr>
+          <w:rFonts w:ascii="Arial" w:hAnsi="Arial" w:cs="Arial"/>
+          <w:sz w:val="24"/>
+          <w:szCs w:val="24"/>
+          <w:lang w:val="es-MX"/>
+        </w:rPr>
+        <w:t>ó</w:t>
+      </w:r>
+      <w:r>
+        <w:rPr>
+          <w:rFonts w:ascii="Arial" w:hAnsi="Arial" w:cs="Arial"/>
+          <w:sz w:val="24"/>
+          <w:szCs w:val="24"/>
+          <w:lang w:val="es-MX"/>
+        </w:rPr>
+        <w:t xml:space="preserve"> como un </w:t>
+      </w:r>
+      <w:proofErr w:type="spellStart"/>
       <w:r>
         <w:rPr>
           <w:rFonts w:ascii="Arial" w:hAnsi="Arial" w:cs="Arial"/>
@@ -2381,6 +3069,7 @@
         </w:rPr>
         <w:t>ObjectId</w:t>
       </w:r>
+      <w:proofErr w:type="spellEnd"/>
       <w:r>
         <w:rPr>
           <w:rFonts w:ascii="Arial" w:hAnsi="Arial" w:cs="Arial"/>
@@ -2438,7 +3127,25 @@
           <w:szCs w:val="24"/>
           <w:lang w:val="es-MX"/>
         </w:rPr>
-        <w:t xml:space="preserve">manejo como un </w:t>
+        <w:t>manej</w:t>
+      </w:r>
+      <w:r>
+        <w:rPr>
+          <w:rFonts w:ascii="Arial" w:hAnsi="Arial" w:cs="Arial"/>
+          <w:sz w:val="24"/>
+          <w:szCs w:val="24"/>
+          <w:lang w:val="es-MX"/>
+        </w:rPr>
+        <w:t>ó</w:t>
+      </w:r>
+      <w:r>
+        <w:rPr>
+          <w:rFonts w:ascii="Arial" w:hAnsi="Arial" w:cs="Arial"/>
+          <w:sz w:val="24"/>
+          <w:szCs w:val="24"/>
+          <w:lang w:val="es-MX"/>
+        </w:rPr>
+        <w:t xml:space="preserve"> como un </w:t>
       </w:r>
       <w:r>
         <w:rPr>
@@ -2537,19 +3244,50 @@
           <w:szCs w:val="24"/>
           <w:lang w:val="es-MX"/>
         </w:rPr>
-        <w:t xml:space="preserve">Se manejo como un </w:t>
-      </w:r>
-      <w:r>
-        <w:rPr>
-          <w:rFonts w:ascii="Arial" w:hAnsi="Arial" w:cs="Arial"/>
-          <w:b/>
-          <w:bCs/>
-          <w:sz w:val="24"/>
-          <w:szCs w:val="24"/>
-          <w:lang w:val="es-MX"/>
-        </w:rPr>
-        <w:t>Array de strings</w:t>
-      </w:r>
+        <w:t>Se manej</w:t>
+      </w:r>
+      <w:r>
+        <w:rPr>
+          <w:rFonts w:ascii="Arial" w:hAnsi="Arial" w:cs="Arial"/>
+          <w:sz w:val="24"/>
+          <w:szCs w:val="24"/>
+          <w:lang w:val="es-MX"/>
+        </w:rPr>
+        <w:t>ó</w:t>
+      </w:r>
+      <w:r>
+        <w:rPr>
+          <w:rFonts w:ascii="Arial" w:hAnsi="Arial" w:cs="Arial"/>
+          <w:sz w:val="24"/>
+          <w:szCs w:val="24"/>
+          <w:lang w:val="es-MX"/>
+        </w:rPr>
+        <w:t xml:space="preserve"> como un </w:t>
+      </w:r>
+      <w:r>
+        <w:rPr>
+          <w:rFonts w:ascii="Arial" w:hAnsi="Arial" w:cs="Arial"/>
+          <w:b/>
+          <w:bCs/>
+          <w:sz w:val="24"/>
+          <w:szCs w:val="24"/>
+          <w:lang w:val="es-MX"/>
+        </w:rPr>
+        <w:t xml:space="preserve">Array de </w:t>
+      </w:r>
+      <w:proofErr w:type="spellStart"/>
+      <w:r>
+        <w:rPr>
+          <w:rFonts w:ascii="Arial" w:hAnsi="Arial" w:cs="Arial"/>
+          <w:b/>
+          <w:bCs/>
+          <w:sz w:val="24"/>
+          <w:szCs w:val="24"/>
+          <w:lang w:val="es-MX"/>
+        </w:rPr>
+        <w:t>strings</w:t>
+      </w:r>
+      <w:proofErr w:type="spellEnd"/>
       <w:r>
         <w:rPr>
           <w:rFonts w:ascii="Arial" w:hAnsi="Arial" w:cs="Arial"/>
@@ -2571,26 +3309,58 @@
           <w:lang w:val="es-MX"/>
         </w:rPr>
       </w:pPr>
-      <w:r>
-        <w:rPr>
-          <w:rFonts w:ascii="Arial" w:hAnsi="Arial" w:cs="Arial"/>
-          <w:b/>
-          <w:bCs/>
-          <w:sz w:val="24"/>
-          <w:szCs w:val="24"/>
-          <w:lang w:val="es-MX"/>
-        </w:rPr>
-        <w:t xml:space="preserve">Acompnahado: </w:t>
-      </w:r>
-      <w:r>
-        <w:rPr>
-          <w:rFonts w:ascii="Arial" w:hAnsi="Arial" w:cs="Arial"/>
-          <w:sz w:val="24"/>
-          <w:szCs w:val="24"/>
-          <w:lang w:val="es-MX"/>
-        </w:rPr>
-        <w:t xml:space="preserve">Se manejo como un </w:t>
-      </w:r>
+      <w:proofErr w:type="spellStart"/>
+      <w:r>
+        <w:rPr>
+          <w:rFonts w:ascii="Arial" w:hAnsi="Arial" w:cs="Arial"/>
+          <w:b/>
+          <w:bCs/>
+          <w:sz w:val="24"/>
+          <w:szCs w:val="24"/>
+          <w:lang w:val="es-MX"/>
+        </w:rPr>
+        <w:t>Acompnahado</w:t>
+      </w:r>
+      <w:proofErr w:type="spellEnd"/>
+      <w:r>
+        <w:rPr>
+          <w:rFonts w:ascii="Arial" w:hAnsi="Arial" w:cs="Arial"/>
+          <w:b/>
+          <w:bCs/>
+          <w:sz w:val="24"/>
+          <w:szCs w:val="24"/>
+          <w:lang w:val="es-MX"/>
+        </w:rPr>
+        <w:t xml:space="preserve">: </w:t>
+      </w:r>
+      <w:r>
+        <w:rPr>
+          <w:rFonts w:ascii="Arial" w:hAnsi="Arial" w:cs="Arial"/>
+          <w:sz w:val="24"/>
+          <w:szCs w:val="24"/>
+          <w:lang w:val="es-MX"/>
+        </w:rPr>
+        <w:t>Se manej</w:t>
+      </w:r>
+      <w:r>
+        <w:rPr>
+          <w:rFonts w:ascii="Arial" w:hAnsi="Arial" w:cs="Arial"/>
+          <w:sz w:val="24"/>
+          <w:szCs w:val="24"/>
+          <w:lang w:val="es-MX"/>
+        </w:rPr>
+        <w:t>ó</w:t>
+      </w:r>
+      <w:r>
+        <w:rPr>
+          <w:rFonts w:ascii="Arial" w:hAnsi="Arial" w:cs="Arial"/>
+          <w:sz w:val="24"/>
+          <w:szCs w:val="24"/>
+          <w:lang w:val="es-MX"/>
+        </w:rPr>
+        <w:t xml:space="preserve"> como un </w:t>
+      </w:r>
+      <w:proofErr w:type="spellStart"/>
       <w:r>
         <w:rPr>
           <w:rFonts w:ascii="Arial" w:hAnsi="Arial" w:cs="Arial"/>
@@ -2602,6 +3372,7 @@
         </w:rPr>
         <w:t>Bool</w:t>
       </w:r>
+      <w:proofErr w:type="spellEnd"/>
       <w:r>
         <w:rPr>
           <w:rFonts w:ascii="Arial" w:hAnsi="Arial" w:cs="Arial"/>
@@ -2627,43 +3398,7 @@
           <w:szCs w:val="24"/>
           <w:lang w:val="es-MX"/>
         </w:rPr>
-        <w:t xml:space="preserve"> representa </w:t>
-      </w:r>
-      <w:r>
-        <w:rPr>
-          <w:rFonts w:ascii="Arial" w:hAnsi="Arial" w:cs="Arial"/>
-          <w:sz w:val="24"/>
-          <w:szCs w:val="24"/>
-          <w:lang w:val="es-MX"/>
-        </w:rPr>
-        <w:t xml:space="preserve">si </w:t>
-      </w:r>
-      <w:r>
-        <w:rPr>
-          <w:rFonts w:ascii="Arial" w:hAnsi="Arial" w:cs="Arial"/>
-          <w:sz w:val="24"/>
-          <w:szCs w:val="24"/>
-          <w:lang w:val="es-MX"/>
-        </w:rPr>
-        <w:t xml:space="preserve">la persona </w:t>
-      </w:r>
-      <w:r>
-        <w:rPr>
-          <w:rFonts w:ascii="Arial" w:hAnsi="Arial" w:cs="Arial"/>
-          <w:sz w:val="24"/>
-          <w:szCs w:val="24"/>
-          <w:lang w:val="es-MX"/>
-        </w:rPr>
-        <w:t>fue con un acompañante o no</w:t>
-      </w:r>
-      <w:r>
-        <w:rPr>
-          <w:rFonts w:ascii="Arial" w:hAnsi="Arial" w:cs="Arial"/>
-          <w:sz w:val="24"/>
-          <w:szCs w:val="24"/>
-          <w:lang w:val="es-MX"/>
-        </w:rPr>
-        <w:t>.</w:t>
+        <w:t xml:space="preserve"> representa si la persona fue con un acompañante o no.</w:t>
       </w:r>
     </w:p>
     <w:p>
@@ -2695,8 +3430,27 @@
           <w:szCs w:val="24"/>
           <w:lang w:val="es-MX"/>
         </w:rPr>
-        <w:t xml:space="preserve">Se manejo como un </w:t>
-      </w:r>
+        <w:t>Se manej</w:t>
+      </w:r>
+      <w:r>
+        <w:rPr>
+          <w:rFonts w:ascii="Arial" w:hAnsi="Arial" w:cs="Arial"/>
+          <w:sz w:val="24"/>
+          <w:szCs w:val="24"/>
+          <w:lang w:val="es-MX"/>
+        </w:rPr>
+        <w:t>ó</w:t>
+      </w:r>
+      <w:r>
+        <w:rPr>
+          <w:rFonts w:ascii="Arial" w:hAnsi="Arial" w:cs="Arial"/>
+          <w:sz w:val="24"/>
+          <w:szCs w:val="24"/>
+          <w:lang w:val="es-MX"/>
+        </w:rPr>
+        <w:t xml:space="preserve"> como un </w:t>
+      </w:r>
+      <w:proofErr w:type="spellStart"/>
       <w:r>
         <w:rPr>
           <w:rFonts w:ascii="Arial" w:hAnsi="Arial" w:cs="Arial"/>
@@ -2708,6 +3462,7 @@
         </w:rPr>
         <w:t>ObjectId</w:t>
       </w:r>
+      <w:proofErr w:type="spellEnd"/>
       <w:r>
         <w:rPr>
           <w:rFonts w:ascii="Arial" w:hAnsi="Arial" w:cs="Arial"/>
@@ -2755,6 +3510,7 @@
           <w:lang w:val="es-MX"/>
         </w:rPr>
       </w:pPr>
+      <w:proofErr w:type="spellStart"/>
       <w:r>
         <w:rPr>
           <w:rFonts w:ascii="Arial" w:hAnsi="Arial" w:cs="Arial"/>
@@ -2765,7 +3521,20 @@
           <w:szCs w:val="24"/>
           <w:lang w:val="es-MX"/>
         </w:rPr>
-        <w:t>Eps:</w:t>
+        <w:t>Eps</w:t>
+      </w:r>
+      <w:proofErr w:type="spellEnd"/>
+      <w:r>
+        <w:rPr>
+          <w:rFonts w:ascii="Arial" w:hAnsi="Arial" w:cs="Arial"/>
+          <w:b/>
+          <w:bCs/>
+          <w:color w:val="4472C4" w:themeColor="accent1"/>
+          <w:sz w:val="24"/>
+          <w:szCs w:val="24"/>
+          <w:lang w:val="es-MX"/>
+        </w:rPr>
+        <w:t>:</w:t>
       </w:r>
     </w:p>
     <w:p>
@@ -2797,8 +3566,27 @@
           <w:szCs w:val="24"/>
           <w:lang w:val="es-MX"/>
         </w:rPr>
-        <w:t xml:space="preserve">Se manejo como un </w:t>
-      </w:r>
+        <w:t>Se manej</w:t>
+      </w:r>
+      <w:r>
+        <w:rPr>
+          <w:rFonts w:ascii="Arial" w:hAnsi="Arial" w:cs="Arial"/>
+          <w:sz w:val="24"/>
+          <w:szCs w:val="24"/>
+          <w:lang w:val="es-MX"/>
+        </w:rPr>
+        <w:t>ó</w:t>
+      </w:r>
+      <w:r>
+        <w:rPr>
+          <w:rFonts w:ascii="Arial" w:hAnsi="Arial" w:cs="Arial"/>
+          <w:sz w:val="24"/>
+          <w:szCs w:val="24"/>
+          <w:lang w:val="es-MX"/>
+        </w:rPr>
+        <w:t xml:space="preserve"> como un </w:t>
+      </w:r>
+      <w:proofErr w:type="spellStart"/>
       <w:r>
         <w:rPr>
           <w:rFonts w:ascii="Arial" w:hAnsi="Arial" w:cs="Arial"/>
@@ -2810,6 +3598,7 @@
         </w:rPr>
         <w:t>String</w:t>
       </w:r>
+      <w:proofErr w:type="spellEnd"/>
       <w:r>
         <w:rPr>
           <w:rFonts w:ascii="Arial" w:hAnsi="Arial" w:cs="Arial"/>
@@ -2835,7 +3624,27 @@
           <w:szCs w:val="24"/>
           <w:lang w:val="es-MX"/>
         </w:rPr>
-        <w:t xml:space="preserve"> representa el nombre de la eps.</w:t>
+        <w:t xml:space="preserve"> representa el nombre de la </w:t>
+      </w:r>
+      <w:proofErr w:type="spellStart"/>
+      <w:r>
+        <w:rPr>
+          <w:rFonts w:ascii="Arial" w:hAnsi="Arial" w:cs="Arial"/>
+          <w:sz w:val="24"/>
+          <w:szCs w:val="24"/>
+          <w:lang w:val="es-MX"/>
+        </w:rPr>
+        <w:t>eps</w:t>
+      </w:r>
+      <w:proofErr w:type="spellEnd"/>
+      <w:r>
+        <w:rPr>
+          <w:rFonts w:ascii="Arial" w:hAnsi="Arial" w:cs="Arial"/>
+          <w:sz w:val="24"/>
+          <w:szCs w:val="24"/>
+          <w:lang w:val="es-MX"/>
+        </w:rPr>
+        <w:t>.</w:t>
       </w:r>
     </w:p>
     <w:p>
@@ -2908,8 +3717,27 @@
           <w:szCs w:val="24"/>
           <w:lang w:val="es-MX"/>
         </w:rPr>
-        <w:t xml:space="preserve"> Se manejo de tipo </w:t>
-      </w:r>
+        <w:t xml:space="preserve"> Se manej</w:t>
+      </w:r>
+      <w:r>
+        <w:rPr>
+          <w:rFonts w:ascii="Arial" w:hAnsi="Arial" w:cs="Arial"/>
+          <w:sz w:val="24"/>
+          <w:szCs w:val="24"/>
+          <w:lang w:val="es-MX"/>
+        </w:rPr>
+        <w:t>ó</w:t>
+      </w:r>
+      <w:r>
+        <w:rPr>
+          <w:rFonts w:ascii="Arial" w:hAnsi="Arial" w:cs="Arial"/>
+          <w:sz w:val="24"/>
+          <w:szCs w:val="24"/>
+          <w:lang w:val="es-MX"/>
+        </w:rPr>
+        <w:t xml:space="preserve"> de tipo </w:t>
+      </w:r>
+      <w:proofErr w:type="spellStart"/>
       <w:r>
         <w:rPr>
           <w:rFonts w:ascii="Arial" w:hAnsi="Arial" w:cs="Arial"/>
@@ -2932,6 +3760,7 @@
         </w:rPr>
         <w:t>tring</w:t>
       </w:r>
+      <w:proofErr w:type="spellEnd"/>
       <w:r>
         <w:rPr>
           <w:rFonts w:ascii="Arial" w:hAnsi="Arial" w:cs="Arial"/>
@@ -3005,19 +3834,7 @@
           <w:szCs w:val="24"/>
           <w:lang w:val="es-MX"/>
         </w:rPr>
-        <w:t>Vacunas</w:t>
-      </w:r>
-      <w:r>
-        <w:rPr>
-          <w:rFonts w:ascii="Arial" w:hAnsi="Arial" w:cs="Arial"/>
-          <w:b/>
-          <w:bCs/>
-          <w:color w:val="4472C4" w:themeColor="accent1"/>
-          <w:sz w:val="24"/>
-          <w:szCs w:val="24"/>
-          <w:lang w:val="es-MX"/>
-        </w:rPr>
-        <w:t>:</w:t>
+        <w:t>Vacunas:</w:t>
       </w:r>
     </w:p>
     <w:p>
@@ -3049,8 +3866,27 @@
           <w:szCs w:val="24"/>
           <w:lang w:val="es-MX"/>
         </w:rPr>
-        <w:t xml:space="preserve"> Se manejo de tipo </w:t>
-      </w:r>
+        <w:t xml:space="preserve"> Se manej</w:t>
+      </w:r>
+      <w:r>
+        <w:rPr>
+          <w:rFonts w:ascii="Arial" w:hAnsi="Arial" w:cs="Arial"/>
+          <w:sz w:val="24"/>
+          <w:szCs w:val="24"/>
+          <w:lang w:val="es-MX"/>
+        </w:rPr>
+        <w:t>ó</w:t>
+      </w:r>
+      <w:r>
+        <w:rPr>
+          <w:rFonts w:ascii="Arial" w:hAnsi="Arial" w:cs="Arial"/>
+          <w:sz w:val="24"/>
+          <w:szCs w:val="24"/>
+          <w:lang w:val="es-MX"/>
+        </w:rPr>
+        <w:t xml:space="preserve"> de tipo </w:t>
+      </w:r>
+      <w:proofErr w:type="spellStart"/>
       <w:r>
         <w:rPr>
           <w:rFonts w:ascii="Arial" w:hAnsi="Arial" w:cs="Arial"/>
@@ -3073,6 +3909,7 @@
         </w:rPr>
         <w:t>tring</w:t>
       </w:r>
+      <w:proofErr w:type="spellEnd"/>
       <w:r>
         <w:rPr>
           <w:rFonts w:ascii="Arial" w:hAnsi="Arial" w:cs="Arial"/>
@@ -3135,6 +3972,7 @@
           <w:szCs w:val="40"/>
         </w:rPr>
       </w:pPr>
+      <w:proofErr w:type="spellStart"/>
       <w:r>
         <w:rPr>
           <w:rFonts w:ascii="Arial" w:hAnsi="Arial" w:cs="Arial"/>
@@ -3144,13 +3982,48 @@
           <w:sz w:val="40"/>
           <w:szCs w:val="40"/>
         </w:rPr>
-        <w:lastRenderedPageBreak/>
-        <w:t>Decisiones de diseño:</w:t>
+        <w:t>Decisiones</w:t>
+      </w:r>
+      <w:proofErr w:type="spellEnd"/>
+      <w:r>
+        <w:rPr>
+          <w:rFonts w:ascii="Arial" w:hAnsi="Arial" w:cs="Arial"/>
+          <w:b/>
+          <w:bCs/>
+          <w:color w:val="0070C0"/>
+          <w:sz w:val="40"/>
+          <w:szCs w:val="40"/>
+        </w:rPr>
+        <w:t xml:space="preserve"> de </w:t>
+      </w:r>
+      <w:proofErr w:type="spellStart"/>
+      <w:r>
+        <w:rPr>
+          <w:rFonts w:ascii="Arial" w:hAnsi="Arial" w:cs="Arial"/>
+          <w:b/>
+          <w:bCs/>
+          <w:color w:val="0070C0"/>
+          <w:sz w:val="40"/>
+          <w:szCs w:val="40"/>
+        </w:rPr>
+        <w:t>diseño</w:t>
+      </w:r>
+      <w:proofErr w:type="spellEnd"/>
+      <w:r>
+        <w:rPr>
+          <w:rFonts w:ascii="Arial" w:hAnsi="Arial" w:cs="Arial"/>
+          <w:b/>
+          <w:bCs/>
+          <w:color w:val="0070C0"/>
+          <w:sz w:val="40"/>
+          <w:szCs w:val="40"/>
+        </w:rPr>
+        <w:t>:</w:t>
       </w:r>
     </w:p>
     <w:p>
       <w:pPr>
-        <w:pStyle w:val="ListParagraph"/>
+        <w:pStyle w:val="Prrafodelista"/>
         <w:numPr>
           <w:ilvl w:val="0"/>
           <w:numId w:val="6"/>
@@ -3171,7 +4044,25 @@
           <w:szCs w:val="24"/>
           <w:lang w:val="es-MX"/>
         </w:rPr>
-        <w:t xml:space="preserve">La cita que se encuentra dentro del array se relaciono de esa manera debido a que representa una relación 1 a 1 </w:t>
+        <w:t xml:space="preserve">La cita que se encuentra dentro del array se </w:t>
+      </w:r>
+      <w:r>
+        <w:rPr>
+          <w:rFonts w:ascii="Arial" w:hAnsi="Arial" w:cs="Arial"/>
+          <w:sz w:val="24"/>
+          <w:szCs w:val="24"/>
+          <w:lang w:val="es-MX"/>
+        </w:rPr>
+        <w:t>relacionó</w:t>
+      </w:r>
+      <w:r>
+        <w:rPr>
+          <w:rFonts w:ascii="Arial" w:hAnsi="Arial" w:cs="Arial"/>
+          <w:sz w:val="24"/>
+          <w:szCs w:val="24"/>
+          <w:lang w:val="es-MX"/>
+        </w:rPr>
+        <w:t xml:space="preserve"> de esa manera debido a que representa una relación 1 a 1 </w:t>
       </w:r>
       <w:r>
         <w:rPr>
@@ -3182,17 +4073,15 @@
         </w:rPr>
         <w:t xml:space="preserve">debido a que cuando se hace una llamada a la persona inmediatamente de le asigna una cita y en el caso de que se realice otra llamada la </w:t>
       </w:r>
-      <w:proofErr w:type="gramStart"/>
-      <w:r>
-        <w:rPr>
-          <w:rFonts w:ascii="Arial" w:hAnsi="Arial" w:cs="Arial"/>
-          <w:sz w:val="24"/>
-          <w:szCs w:val="24"/>
-          <w:lang w:val="es-MX"/>
-        </w:rPr>
-        <w:t>primer cita</w:t>
-      </w:r>
-      <w:proofErr w:type="gramEnd"/>
+      <w:r>
+        <w:rPr>
+          <w:rFonts w:ascii="Arial" w:hAnsi="Arial" w:cs="Arial"/>
+          <w:sz w:val="24"/>
+          <w:szCs w:val="24"/>
+          <w:lang w:val="es-MX"/>
+        </w:rPr>
+        <w:t>primera cita</w:t>
+      </w:r>
       <w:r>
         <w:rPr>
           <w:rFonts w:ascii="Arial" w:hAnsi="Arial" w:cs="Arial"/>
@@ -3205,7 +4094,7 @@
     </w:p>
     <w:p>
       <w:pPr>
-        <w:pStyle w:val="ListParagraph"/>
+        <w:pStyle w:val="Prrafodelista"/>
         <w:spacing w:line="240" w:lineRule="auto"/>
         <w:jc w:val="both"/>
         <w:rPr>
@@ -3218,7 +4107,7 @@
     </w:p>
     <w:p>
       <w:pPr>
-        <w:pStyle w:val="ListParagraph"/>
+        <w:pStyle w:val="Prrafodelista"/>
         <w:numPr>
           <w:ilvl w:val="0"/>
           <w:numId w:val="6"/>
@@ -3240,7 +4129,27 @@
           <w:szCs w:val="24"/>
           <w:lang w:val="es-MX"/>
         </w:rPr>
-        <w:t>La eps se encuentra dentro de persona porque también</w:t>
+        <w:t xml:space="preserve">La </w:t>
+      </w:r>
+      <w:proofErr w:type="spellStart"/>
+      <w:r>
+        <w:rPr>
+          <w:rFonts w:ascii="Arial" w:hAnsi="Arial" w:cs="Arial"/>
+          <w:sz w:val="24"/>
+          <w:szCs w:val="24"/>
+          <w:lang w:val="es-MX"/>
+        </w:rPr>
+        <w:t>eps</w:t>
+      </w:r>
+      <w:proofErr w:type="spellEnd"/>
+      <w:r>
+        <w:rPr>
+          <w:rFonts w:ascii="Arial" w:hAnsi="Arial" w:cs="Arial"/>
+          <w:sz w:val="24"/>
+          <w:szCs w:val="24"/>
+          <w:lang w:val="es-MX"/>
+        </w:rPr>
+        <w:t xml:space="preserve"> se encuentra dentro de persona porque también</w:t>
       </w:r>
       <w:r>
         <w:rPr>
@@ -3303,12 +4212,48 @@
           <w:szCs w:val="24"/>
           <w:lang w:val="es-MX"/>
         </w:rPr>
-        <w:t>una persona solo puede estar asociada a una eps y en esta se encuentra toda la información de la persona.</w:t>
+        <w:t xml:space="preserve">una persona solo puede estar asociada a una </w:t>
+      </w:r>
+      <w:proofErr w:type="spellStart"/>
+      <w:r>
+        <w:rPr>
+          <w:rFonts w:ascii="Arial" w:hAnsi="Arial" w:cs="Arial"/>
+          <w:sz w:val="24"/>
+          <w:szCs w:val="24"/>
+          <w:lang w:val="es-MX"/>
+        </w:rPr>
+        <w:t>eps</w:t>
+      </w:r>
+      <w:proofErr w:type="spellEnd"/>
+      <w:r>
+        <w:rPr>
+          <w:rFonts w:ascii="Arial" w:hAnsi="Arial" w:cs="Arial"/>
+          <w:sz w:val="24"/>
+          <w:szCs w:val="24"/>
+          <w:lang w:val="es-MX"/>
+        </w:rPr>
+        <w:t xml:space="preserve"> y en esta se encuentra toda la información de la persona.</w:t>
       </w:r>
     </w:p>
     <w:p>
       <w:pPr>
-        <w:pStyle w:val="ListParagraph"/>
+        <w:pStyle w:val="Prrafodelista"/>
+        <w:rPr>
+          <w:rFonts w:ascii="Arial" w:hAnsi="Arial" w:cs="Arial"/>
+          <w:color w:val="4472C4" w:themeColor="accent1"/>
+          <w:sz w:val="24"/>
+          <w:szCs w:val="24"/>
+          <w:lang w:val="es-MX"/>
+        </w:rPr>
+      </w:pPr>
+    </w:p>
+    <w:p>
+      <w:pPr>
+        <w:pStyle w:val="Prrafodelista"/>
+        <w:numPr>
+          <w:ilvl w:val="0"/>
+          <w:numId w:val="6"/>
+        </w:numPr>
         <w:spacing w:line="240" w:lineRule="auto"/>
         <w:jc w:val="both"/>
         <w:rPr>
@@ -3320,10 +4265,86 @@
           <w:lang w:val="es-MX"/>
         </w:rPr>
       </w:pPr>
+      <w:r>
+        <w:rPr>
+          <w:rFonts w:ascii="Arial" w:hAnsi="Arial" w:cs="Arial"/>
+          <w:sz w:val="24"/>
+          <w:szCs w:val="24"/>
+          <w:lang w:val="es-MX"/>
+        </w:rPr>
+        <w:t xml:space="preserve">Se decidió manejar como colección la </w:t>
+      </w:r>
+      <w:proofErr w:type="spellStart"/>
+      <w:r>
+        <w:rPr>
+          <w:rFonts w:ascii="Arial" w:hAnsi="Arial" w:cs="Arial"/>
+          <w:sz w:val="24"/>
+          <w:szCs w:val="24"/>
+          <w:lang w:val="es-MX"/>
+        </w:rPr>
+        <w:t>eps</w:t>
+      </w:r>
+      <w:proofErr w:type="spellEnd"/>
+      <w:r>
+        <w:rPr>
+          <w:rFonts w:ascii="Arial" w:hAnsi="Arial" w:cs="Arial"/>
+          <w:sz w:val="24"/>
+          <w:szCs w:val="24"/>
+          <w:lang w:val="es-MX"/>
+        </w:rPr>
+        <w:t xml:space="preserve">, la ciudad, la vacuna, los centros de vacunación, porque en caso de tener que modificar la información de estos </w:t>
+      </w:r>
+      <w:proofErr w:type="spellStart"/>
+      <w:r>
+        <w:rPr>
+          <w:rFonts w:ascii="Arial" w:hAnsi="Arial" w:cs="Arial"/>
+          <w:sz w:val="24"/>
+          <w:szCs w:val="24"/>
+          <w:lang w:val="es-MX"/>
+        </w:rPr>
+        <w:t>nos</w:t>
+      </w:r>
+      <w:proofErr w:type="spellEnd"/>
+      <w:r>
+        <w:rPr>
+          <w:rFonts w:ascii="Arial" w:hAnsi="Arial" w:cs="Arial"/>
+          <w:sz w:val="24"/>
+          <w:szCs w:val="24"/>
+          <w:lang w:val="es-MX"/>
+        </w:rPr>
+        <w:t xml:space="preserve"> se debe modificar todas las colecciones en donde se </w:t>
+      </w:r>
+      <w:r>
+        <w:rPr>
+          <w:rFonts w:ascii="Arial" w:hAnsi="Arial" w:cs="Arial"/>
+          <w:sz w:val="24"/>
+          <w:szCs w:val="24"/>
+          <w:lang w:val="es-MX"/>
+        </w:rPr>
+        <w:t>utilicen,</w:t>
+      </w:r>
+      <w:r>
+        <w:rPr>
+          <w:rFonts w:ascii="Arial" w:hAnsi="Arial" w:cs="Arial"/>
+          <w:sz w:val="24"/>
+          <w:szCs w:val="24"/>
+          <w:lang w:val="es-MX"/>
+        </w:rPr>
+        <w:t xml:space="preserve"> sino que solo se modifica el atributo necesario dentro de su correspondiente colección, manteniendo así </w:t>
+      </w:r>
+      <w:r>
+        <w:rPr>
+          <w:rFonts w:ascii="Arial" w:hAnsi="Arial" w:cs="Arial"/>
+          <w:sz w:val="24"/>
+          <w:szCs w:val="24"/>
+          <w:lang w:val="es-MX"/>
+        </w:rPr>
+        <w:t>una consistencia de los datos.</w:t>
+      </w:r>
     </w:p>
     <w:p>
       <w:pPr>
-        <w:pStyle w:val="ListParagraph"/>
+        <w:pStyle w:val="Prrafodelista"/>
         <w:spacing w:line="240" w:lineRule="auto"/>
         <w:rPr>
           <w:rFonts w:ascii="Arial" w:hAnsi="Arial" w:cs="Arial"/>
@@ -3361,6 +4382,119 @@
 <file path=word/numbering.xml><?xml version="1.0" encoding="utf-8"?>
 <w:numbering xmlns:wpc="http://schemas.microsoft.com/office/word/2010/wordprocessingCanvas" xmlns:cx="http://schemas.microsoft.com/office/drawing/2014/chartex" xmlns:cx1="http://schemas.microsoft.com/office/drawing/2015/9/8/chartex" xmlns:cx2="http://schemas.microsoft.com/office/drawing/2015/10/21/chartex" xmlns:cx3="http://schemas.microsoft.com/office/drawing/2016/5/9/chartex" xmlns:cx4="http://schemas.microsoft.com/office/drawing/2016/5/10/chartex" xmlns:cx5="http://schemas.microsoft.com/office/drawing/2016/5/11/chartex" xmlns:cx6="http://schemas.microsoft.com/office/drawing/2016/5/12/chartex" xmlns:cx7="http://schemas.microsoft.com/office/drawing/2016/5/13/chartex" xmlns:cx8="http://schemas.microsoft.com/office/drawing/2016/5/14/chartex" xmlns:mc="http://schemas.openxmlformats.org/markup-compatibility/2006" xmlns:aink="http://schemas.microsoft.com/office/drawing/2016/ink" xmlns:am3d="http://schemas.microsoft.com/office/drawing/2017/model3d" xmlns:o="urn:schemas-microsoft-com:office:office" xmlns:r="http://schemas.openxmlformats.org/officeDocument/2006/relationships" xmlns:m="http://schemas.openxmlformats.org/officeDocument/2006/math" xmlns:v="urn:schemas-microsoft-com:vml" xmlns:wp14="http://schemas.microsoft.com/office/word/2010/wordprocessingDrawing" xmlns:wp="http://schemas.openxmlformats.org/drawingml/2006/wordprocessingDrawing" xmlns:w10="urn:schemas-microsoft-com:office:word" xmlns:w="http://schemas.openxmlformats.org/wordprocessingml/2006/main" xmlns:w14="http://schemas.microsoft.com/office/word/2010/wordml" xmlns:w15="http://schemas.microsoft.com/office/word/2012/wordml" xmlns:w16cex="http://schemas.microsoft.com/office/word/2018/wordml/cex" xmlns:w16cid="http://schemas.microsoft.com/office/word/2016/wordml/cid" xmlns:w16="http://schemas.microsoft.com/office/word/2018/wordml" xmlns:w16sdtdh="http://schemas.microsoft.com/office/word/2020/wordml/sdtdatahash" xmlns:w16se="http://schemas.microsoft.com/office/word/2015/wordml/symex" xmlns:wpg="http://schemas.microsoft.com/office/word/2010/wordprocessingGroup" xmlns:wpi="http://schemas.microsoft.com/office/word/2010/wordprocessingInk" xmlns:wne="http://schemas.microsoft.com/office/word/2006/wordml" xmlns:wps="http://schemas.microsoft.com/office/word/2010/wordprocessingShape" mc:Ignorable="w14 w15 w16se w16cid w16 w16cex w16sdtdh wp14">
   <w:abstractNum w:abstractNumId="0" w15:restartNumberingAfterBreak="0">
+    <w:nsid w:val="11E81EC7"/>
+    <w:multiLevelType w:val="hybridMultilevel"/>
+    <w:tmpl w:val="DD105732"/>
+    <w:lvl w:ilvl="0" w:tplc="04090001">
+      <w:start w:val="1"/>
+      <w:numFmt w:val="bullet"/>
+      <w:lvlText w:val=""/>
+      <w:lvlJc w:val="left"/>
+      <w:pPr>
+        <w:ind w:left="720" w:hanging="360"/>
+      </w:pPr>
+      <w:rPr>
+        <w:rFonts w:ascii="Symbol" w:hAnsi="Symbol" w:hint="default"/>
+      </w:rPr>
+    </w:lvl>
+    <w:lvl w:ilvl="1" w:tplc="04090003" w:tentative="1">
+      <w:start w:val="1"/>
+      <w:numFmt w:val="bullet"/>
+      <w:lvlText w:val="o"/>
+      <w:lvlJc w:val="left"/>
+      <w:pPr>
+        <w:ind w:left="1440" w:hanging="360"/>
+      </w:pPr>
+      <w:rPr>
+        <w:rFonts w:ascii="Courier New" w:hAnsi="Courier New" w:cs="Courier New" w:hint="default"/>
+      </w:rPr>
+    </w:lvl>
+    <w:lvl w:ilvl="2" w:tplc="04090005" w:tentative="1">
+      <w:start w:val="1"/>
+      <w:numFmt w:val="bullet"/>
+      <w:lvlText w:val=""/>
+      <w:lvlJc w:val="left"/>
+      <w:pPr>
+        <w:ind w:left="2160" w:hanging="360"/>
+      </w:pPr>
+      <w:rPr>
+        <w:rFonts w:ascii="Wingdings" w:hAnsi="Wingdings" w:hint="default"/>
+      </w:rPr>
+    </w:lvl>
+    <w:lvl w:ilvl="3" w:tplc="04090001" w:tentative="1">
+      <w:start w:val="1"/>
+      <w:numFmt w:val="bullet"/>
+      <w:lvlText w:val=""/>
+      <w:lvlJc w:val="left"/>
+      <w:pPr>
+        <w:ind w:left="2880" w:hanging="360"/>
+      </w:pPr>
+      <w:rPr>
+        <w:rFonts w:ascii="Symbol" w:hAnsi="Symbol" w:hint="default"/>
+      </w:rPr>
+    </w:lvl>
+    <w:lvl w:ilvl="4" w:tplc="04090003" w:tentative="1">
+      <w:start w:val="1"/>
+      <w:numFmt w:val="bullet"/>
+      <w:lvlText w:val="o"/>
+      <w:lvlJc w:val="left"/>
+      <w:pPr>
+        <w:ind w:left="3600" w:hanging="360"/>
+      </w:pPr>
+      <w:rPr>
+        <w:rFonts w:ascii="Courier New" w:hAnsi="Courier New" w:cs="Courier New" w:hint="default"/>
+      </w:rPr>
+    </w:lvl>
+    <w:lvl w:ilvl="5" w:tplc="04090005" w:tentative="1">
+      <w:start w:val="1"/>
+      <w:numFmt w:val="bullet"/>
+      <w:lvlText w:val=""/>
+      <w:lvlJc w:val="left"/>
+      <w:pPr>
+        <w:ind w:left="4320" w:hanging="360"/>
+      </w:pPr>
+      <w:rPr>
+        <w:rFonts w:ascii="Wingdings" w:hAnsi="Wingdings" w:hint="default"/>
+      </w:rPr>
+    </w:lvl>
+    <w:lvl w:ilvl="6" w:tplc="04090001" w:tentative="1">
+      <w:start w:val="1"/>
+      <w:numFmt w:val="bullet"/>
+      <w:lvlText w:val=""/>
+      <w:lvlJc w:val="left"/>
+      <w:pPr>
+        <w:ind w:left="5040" w:hanging="360"/>
+      </w:pPr>
+      <w:rPr>
+        <w:rFonts w:ascii="Symbol" w:hAnsi="Symbol" w:hint="default"/>
+      </w:rPr>
+    </w:lvl>
+    <w:lvl w:ilvl="7" w:tplc="04090003" w:tentative="1">
+      <w:start w:val="1"/>
+      <w:numFmt w:val="bullet"/>
+      <w:lvlText w:val="o"/>
+      <w:lvlJc w:val="left"/>
+      <w:pPr>
+        <w:ind w:left="5760" w:hanging="360"/>
+      </w:pPr>
+      <w:rPr>
+        <w:rFonts w:ascii="Courier New" w:hAnsi="Courier New" w:cs="Courier New" w:hint="default"/>
+      </w:rPr>
+    </w:lvl>
+    <w:lvl w:ilvl="8" w:tplc="04090005" w:tentative="1">
+      <w:start w:val="1"/>
+      <w:numFmt w:val="bullet"/>
+      <w:lvlText w:val=""/>
+      <w:lvlJc w:val="left"/>
+      <w:pPr>
+        <w:ind w:left="6480" w:hanging="360"/>
+      </w:pPr>
+      <w:rPr>
+        <w:rFonts w:ascii="Wingdings" w:hAnsi="Wingdings" w:hint="default"/>
+      </w:rPr>
+    </w:lvl>
+  </w:abstractNum>
+  <w:abstractNum w:abstractNumId="1" w15:restartNumberingAfterBreak="0">
     <w:nsid w:val="14F81670"/>
     <w:multiLevelType w:val="hybridMultilevel"/>
     <w:tmpl w:val="040ECAB4"/>
@@ -3473,7 +4607,7 @@
       </w:rPr>
     </w:lvl>
   </w:abstractNum>
-  <w:abstractNum w:abstractNumId="1" w15:restartNumberingAfterBreak="0">
+  <w:abstractNum w:abstractNumId="2" w15:restartNumberingAfterBreak="0">
     <w:nsid w:val="2AB17741"/>
     <w:multiLevelType w:val="hybridMultilevel"/>
     <w:tmpl w:val="9D4873C2"/>
@@ -3586,7 +4720,7 @@
       </w:rPr>
     </w:lvl>
   </w:abstractNum>
-  <w:abstractNum w:abstractNumId="2" w15:restartNumberingAfterBreak="0">
+  <w:abstractNum w:abstractNumId="3" w15:restartNumberingAfterBreak="0">
     <w:nsid w:val="49B26737"/>
     <w:multiLevelType w:val="hybridMultilevel"/>
     <w:tmpl w:val="F0EAD134"/>
@@ -3699,7 +4833,7 @@
       </w:rPr>
     </w:lvl>
   </w:abstractNum>
-  <w:abstractNum w:abstractNumId="3" w15:restartNumberingAfterBreak="0">
+  <w:abstractNum w:abstractNumId="4" w15:restartNumberingAfterBreak="0">
     <w:nsid w:val="4D661A06"/>
     <w:multiLevelType w:val="hybridMultilevel"/>
     <w:tmpl w:val="B53C3E90"/>
@@ -3812,11 +4946,11 @@
       </w:rPr>
     </w:lvl>
   </w:abstractNum>
-  <w:abstractNum w:abstractNumId="4" w15:restartNumberingAfterBreak="0">
+  <w:abstractNum w:abstractNumId="5" w15:restartNumberingAfterBreak="0">
     <w:nsid w:val="65C7425A"/>
     <w:multiLevelType w:val="hybridMultilevel"/>
-    <w:tmpl w:val="4D22A39A"/>
-    <w:lvl w:ilvl="0" w:tplc="04090001">
+    <w:tmpl w:val="F246E9E4"/>
+    <w:lvl w:ilvl="0" w:tplc="59E2D07A">
       <w:start w:val="1"/>
       <w:numFmt w:val="bullet"/>
       <w:lvlText w:val=""/>
@@ -3826,6 +4960,7 @@
       </w:pPr>
       <w:rPr>
         <w:rFonts w:ascii="Symbol" w:hAnsi="Symbol" w:hint="default"/>
+        <w:color w:val="0070C0"/>
       </w:rPr>
     </w:lvl>
     <w:lvl w:ilvl="1" w:tplc="04090003" w:tentative="1">
@@ -3925,7 +5060,7 @@
       </w:rPr>
     </w:lvl>
   </w:abstractNum>
-  <w:abstractNum w:abstractNumId="5" w15:restartNumberingAfterBreak="0">
+  <w:abstractNum w:abstractNumId="6" w15:restartNumberingAfterBreak="0">
     <w:nsid w:val="66422CCB"/>
     <w:multiLevelType w:val="hybridMultilevel"/>
     <w:tmpl w:val="3902610C"/>
@@ -4039,22 +5174,25 @@
     </w:lvl>
   </w:abstractNum>
   <w:num w:numId="1">
+    <w:abstractNumId w:val="6"/>
+  </w:num>
+  <w:num w:numId="2">
+    <w:abstractNumId w:val="3"/>
+  </w:num>
+  <w:num w:numId="3">
+    <w:abstractNumId w:val="4"/>
+  </w:num>
+  <w:num w:numId="4">
+    <w:abstractNumId w:val="1"/>
+  </w:num>
+  <w:num w:numId="5">
+    <w:abstractNumId w:val="2"/>
+  </w:num>
+  <w:num w:numId="6">
     <w:abstractNumId w:val="5"/>
   </w:num>
-  <w:num w:numId="2">
-    <w:abstractNumId w:val="2"/>
-  </w:num>
-  <w:num w:numId="3">
-    <w:abstractNumId w:val="3"/>
-  </w:num>
-  <w:num w:numId="4">
+  <w:num w:numId="7">
     <w:abstractNumId w:val="0"/>
-  </w:num>
-  <w:num w:numId="5">
-    <w:abstractNumId w:val="1"/>
-  </w:num>
-  <w:num w:numId="6">
-    <w:abstractNumId w:val="4"/>
   </w:num>
 </w:numbering>
 </file>
@@ -4458,13 +5596,13 @@
     <w:name w:val="Normal"/>
     <w:qFormat/>
   </w:style>
-  <w:style w:type="character" w:default="1" w:styleId="DefaultParagraphFont">
+  <w:style w:type="character" w:default="1" w:styleId="Fuentedeprrafopredeter">
     <w:name w:val="Default Paragraph Font"/>
     <w:uiPriority w:val="1"/>
     <w:semiHidden/>
     <w:unhideWhenUsed/>
   </w:style>
-  <w:style w:type="table" w:default="1" w:styleId="TableNormal">
+  <w:style w:type="table" w:default="1" w:styleId="Tablanormal">
     <w:name w:val="Normal Table"/>
     <w:uiPriority w:val="99"/>
     <w:semiHidden/>
@@ -4479,13 +5617,13 @@
       </w:tblCellMar>
     </w:tblPr>
   </w:style>
-  <w:style w:type="numbering" w:default="1" w:styleId="NoList">
+  <w:style w:type="numbering" w:default="1" w:styleId="Sinlista">
     <w:name w:val="No List"/>
     <w:uiPriority w:val="99"/>
     <w:semiHidden/>
     <w:unhideWhenUsed/>
   </w:style>
-  <w:style w:type="paragraph" w:styleId="ListParagraph">
+  <w:style w:type="paragraph" w:styleId="Prrafodelista">
     <w:name w:val="List Paragraph"/>
     <w:basedOn w:val="Normal"/>
     <w:uiPriority w:val="34"/>
@@ -4514,12 +5652,12 @@
   </w:style>
   <w:style w:type="character" w:customStyle="1" w:styleId="pl-s">
     <w:name w:val="pl-s"/>
-    <w:basedOn w:val="DefaultParagraphFont"/>
+    <w:basedOn w:val="Fuentedeprrafopredeter"/>
     <w:rsid w:val="00BF1AD6"/>
   </w:style>
   <w:style w:type="character" w:customStyle="1" w:styleId="pl-kos">
     <w:name w:val="pl-kos"/>
-    <w:basedOn w:val="DefaultParagraphFont"/>
+    <w:basedOn w:val="Fuentedeprrafopredeter"/>
     <w:rsid w:val="00BF1AD6"/>
   </w:style>
 </w:styles>

</xml_diff>